<commit_message>
Updated documentation to reflect recent changes
Updated the US Provider project with configuration changes that should
have been made in the last submission. Updated all documentation to
reflect recent changes. Documentation on SIF Broker integration is still
incomplete.
</commit_message>
<xml_diff>
--- a/Documentation/Sif3Framework .NET Simple SIF.docx
+++ b/Documentation/Sif3Framework .NET Simple SIF.docx
@@ -36,21 +36,41 @@
       <w:r>
         <w:t xml:space="preserve">ersion </w:t>
       </w:r>
-      <w:fldSimple w:instr=" DOCPROPERTY &quot;SystemVersion&quot; ">
-        <w:r>
-          <w:t>0.16.0</w:t>
-        </w:r>
-      </w:fldSimple>
+      <w:r>
+        <w:fldChar w:fldCharType="begin"/>
+      </w:r>
+      <w:r>
+        <w:instrText xml:space="preserve"> DOCPROPERTY "SystemVersion" </w:instrText>
+      </w:r>
+      <w:r>
+        <w:fldChar w:fldCharType="separate"/>
+      </w:r>
+      <w:r>
+        <w:t>0.18.0</w:t>
+      </w:r>
+      <w:r>
+        <w:fldChar w:fldCharType="end"/>
+      </w:r>
     </w:p>
     <w:p>
       <w:pPr>
         <w:pStyle w:val="DocumentTitleBlock"/>
       </w:pPr>
-      <w:fldSimple w:instr=" DOCPROPERTY &quot;Title&quot; ">
-        <w:r>
-          <w:t>Enabling Simple SIF</w:t>
-        </w:r>
-      </w:fldSimple>
+      <w:r>
+        <w:fldChar w:fldCharType="begin"/>
+      </w:r>
+      <w:r>
+        <w:instrText xml:space="preserve"> DOCPROPERTY "Title" </w:instrText>
+      </w:r>
+      <w:r>
+        <w:fldChar w:fldCharType="separate"/>
+      </w:r>
+      <w:r>
+        <w:t>Enabling Simple SIF</w:t>
+      </w:r>
+      <w:r>
+        <w:fldChar w:fldCharType="end"/>
+      </w:r>
     </w:p>
     <w:p>
       <w:pPr>
@@ -154,7 +174,7 @@
         <w:fldChar w:fldCharType="separate"/>
       </w:r>
       <w:r>
-        <w:t>1.0</w:t>
+        <w:t>1.1</w:t>
       </w:r>
       <w:r>
         <w:fldChar w:fldCharType="end"/>
@@ -171,11 +191,21 @@
       <w:r>
         <w:instrText xml:space="preserve">F </w:instrText>
       </w:r>
-      <w:fldSimple w:instr=" DOCPROPERTY &quot;Status&quot; ">
-        <w:r>
-          <w:instrText>final</w:instrText>
-        </w:r>
-      </w:fldSimple>
+      <w:r>
+        <w:fldChar w:fldCharType="begin"/>
+      </w:r>
+      <w:r>
+        <w:instrText xml:space="preserve"> DOCPROPERTY "Status" </w:instrText>
+      </w:r>
+      <w:r>
+        <w:fldChar w:fldCharType="separate"/>
+      </w:r>
+      <w:r>
+        <w:instrText>final</w:instrText>
+      </w:r>
+      <w:r>
+        <w:fldChar w:fldCharType="end"/>
+      </w:r>
       <w:r>
         <w:instrText xml:space="preserve"> = "draft" " (</w:instrText>
       </w:r>
@@ -253,7 +283,7 @@
         <w:fldChar w:fldCharType="separate"/>
       </w:r>
       <w:r>
-        <w:t>Dec 2014</w:t>
+        <w:t>Mar 2015</w:t>
       </w:r>
       <w:r>
         <w:fldChar w:fldCharType="end"/>
@@ -280,7 +310,7 @@
         <w:rPr>
           <w:noProof/>
         </w:rPr>
-        <w:t>2014</w:t>
+        <w:t>2015</w:t>
       </w:r>
       <w:r>
         <w:fldChar w:fldCharType="end"/>
@@ -288,11 +318,21 @@
       <w:r>
         <w:t xml:space="preserve">, </w:t>
       </w:r>
-      <w:fldSimple w:instr=" DOCPROPERTY &quot;Company&quot; ">
-        <w:r>
-          <w:t>Systemic Pty Ltd</w:t>
-        </w:r>
-      </w:fldSimple>
+      <w:r>
+        <w:fldChar w:fldCharType="begin"/>
+      </w:r>
+      <w:r>
+        <w:instrText xml:space="preserve"> DOCPROPERTY "Company" </w:instrText>
+      </w:r>
+      <w:r>
+        <w:fldChar w:fldCharType="separate"/>
+      </w:r>
+      <w:r>
+        <w:t>Systemic Pty Ltd</w:t>
+      </w:r>
+      <w:r>
+        <w:fldChar w:fldCharType="end"/>
+      </w:r>
     </w:p>
     <w:p>
       <w:pPr>
@@ -352,7 +392,7 @@
         <w:rPr>
           <w:noProof/>
         </w:rPr>
-        <w:instrText xml:space="preserve"> PAGEREF _Toc407019511 \h </w:instrText>
+        <w:instrText xml:space="preserve"> PAGEREF _Toc415516203 \h </w:instrText>
       </w:r>
       <w:r>
         <w:rPr>
@@ -415,7 +455,7 @@
         <w:rPr>
           <w:noProof/>
         </w:rPr>
-        <w:instrText xml:space="preserve"> PAGEREF _Toc407019512 \h </w:instrText>
+        <w:instrText xml:space="preserve"> PAGEREF _Toc415516204 \h </w:instrText>
       </w:r>
       <w:r>
         <w:rPr>
@@ -478,7 +518,7 @@
         <w:rPr>
           <w:noProof/>
         </w:rPr>
-        <w:instrText xml:space="preserve"> PAGEREF _Toc407019513 \h </w:instrText>
+        <w:instrText xml:space="preserve"> PAGEREF _Toc415516205 \h </w:instrText>
       </w:r>
       <w:r>
         <w:rPr>
@@ -541,7 +581,7 @@
         <w:rPr>
           <w:noProof/>
         </w:rPr>
-        <w:instrText xml:space="preserve"> PAGEREF _Toc407019514 \h </w:instrText>
+        <w:instrText xml:space="preserve"> PAGEREF _Toc415516206 \h </w:instrText>
       </w:r>
       <w:r>
         <w:rPr>
@@ -604,7 +644,7 @@
         <w:rPr>
           <w:noProof/>
         </w:rPr>
-        <w:instrText xml:space="preserve"> PAGEREF _Toc407019515 \h </w:instrText>
+        <w:instrText xml:space="preserve"> PAGEREF _Toc415516207 \h </w:instrText>
       </w:r>
       <w:r>
         <w:rPr>
@@ -667,7 +707,7 @@
         <w:rPr>
           <w:noProof/>
         </w:rPr>
-        <w:instrText xml:space="preserve"> PAGEREF _Toc407019516 \h </w:instrText>
+        <w:instrText xml:space="preserve"> PAGEREF _Toc415516208 \h </w:instrText>
       </w:r>
       <w:r>
         <w:rPr>
@@ -705,17 +745,19 @@
       <w:r>
         <w:br w:type="page"/>
       </w:r>
+      <w:bookmarkStart w:id="0" w:name="_GoBack"/>
+      <w:bookmarkEnd w:id="0"/>
     </w:p>
     <w:p>
       <w:pPr>
         <w:pStyle w:val="Heading1"/>
       </w:pPr>
-      <w:bookmarkStart w:id="0" w:name="_Toc407019511"/>
+      <w:bookmarkStart w:id="1" w:name="_Toc415516203"/>
       <w:r>
         <w:lastRenderedPageBreak/>
         <w:t>Introduction</w:t>
       </w:r>
-      <w:bookmarkEnd w:id="0"/>
+      <w:bookmarkEnd w:id="1"/>
       <w:r>
         <w:tab/>
       </w:r>
@@ -742,11 +784,11 @@
       <w:pPr>
         <w:pStyle w:val="Heading1"/>
       </w:pPr>
-      <w:bookmarkStart w:id="1" w:name="_Toc407019512"/>
+      <w:bookmarkStart w:id="2" w:name="_Toc415516204"/>
       <w:r>
         <w:t>Payload free environment creation</w:t>
       </w:r>
-      <w:bookmarkEnd w:id="1"/>
+      <w:bookmarkEnd w:id="2"/>
       <w:r>
         <w:tab/>
       </w:r>
@@ -757,21 +799,18 @@
         <w:ind w:left="0"/>
       </w:pPr>
       <w:r>
-        <w:t>As per the Simple SIF specification, the Sif3Framework supports the creation (via POST request) of an environment without a payload</w:t>
-      </w:r>
-      <w:r>
-        <w:t>.</w:t>
+        <w:t>As per the Simple SIF specification, the Sif3Framework supports the creation (via POST request) of an environment without a payload.</w:t>
       </w:r>
     </w:p>
     <w:p>
       <w:pPr>
         <w:pStyle w:val="Heading1"/>
       </w:pPr>
-      <w:bookmarkStart w:id="2" w:name="_Toc407019513"/>
+      <w:bookmarkStart w:id="3" w:name="_Toc415516205"/>
       <w:r>
         <w:t>Defining MIME type using URL postfix extension</w:t>
       </w:r>
-      <w:bookmarkEnd w:id="2"/>
+      <w:bookmarkEnd w:id="3"/>
       <w:r>
         <w:tab/>
       </w:r>
@@ -782,18 +821,10 @@
         <w:ind w:left="0"/>
       </w:pPr>
       <w:r>
-        <w:t>This section defines how to configure a service to accept the MIME Type for a response using a postfix extension on the URL request</w:t>
-      </w:r>
-      <w:r>
-        <w:t>.</w:t>
-      </w:r>
-      <w:r>
-        <w:t xml:space="preserve"> As it is easier to perform</w:t>
-      </w:r>
-      <w:bookmarkStart w:id="3" w:name="_GoBack"/>
-      <w:bookmarkEnd w:id="3"/>
-      <w:r>
-        <w:t xml:space="preserve"> this task using Web API configuration settings rather than code, this section will detail the configuration changes required </w:t>
+        <w:t>This section defines how to configure a service to accept the MIME Type for a response using a postfix extension on the URL request.</w:t>
+      </w:r>
+      <w:r>
+        <w:t xml:space="preserve"> As it is easier to perform this task using Web API configuration settings rather than code, this section will detail the configuration changes required </w:t>
       </w:r>
       <w:r>
         <w:t>for</w:t>
@@ -812,7 +843,7 @@
       <w:pPr>
         <w:pStyle w:val="Heading2"/>
       </w:pPr>
-      <w:bookmarkStart w:id="4" w:name="_Toc407019514"/>
+      <w:bookmarkStart w:id="4" w:name="_Toc415516206"/>
       <w:proofErr w:type="spellStart"/>
       <w:r>
         <w:t>WebApiConfig.cs</w:t>
@@ -1226,7 +1257,7 @@
       <w:pPr>
         <w:pStyle w:val="Heading2"/>
       </w:pPr>
-      <w:bookmarkStart w:id="5" w:name="_Toc407019515"/>
+      <w:bookmarkStart w:id="5" w:name="_Toc415516207"/>
       <w:proofErr w:type="spellStart"/>
       <w:r>
         <w:t>Global.asax.cs</w:t>
@@ -1283,6 +1314,152 @@
           <w:szCs w:val="19"/>
           <w:highlight w:val="white"/>
         </w:rPr>
+        <w:t xml:space="preserve">    GlobalConfiguration</w:t>
+      </w:r>
+      <w:r>
+        <w:rPr>
+          <w:rFonts w:ascii="Consolas" w:hAnsi="Consolas" w:cs="Consolas"/>
+          <w:color w:val="000000"/>
+          <w:sz w:val="19"/>
+          <w:szCs w:val="19"/>
+          <w:highlight w:val="white"/>
+        </w:rPr>
+        <w:t>.Configuration.Formatters.JsonFormatter.AddUriPathExtensionMapping</w:t>
+      </w:r>
+    </w:p>
+    <w:p>
+      <w:pPr>
+        <w:keepLines w:val="0"/>
+        <w:autoSpaceDE w:val="0"/>
+        <w:autoSpaceDN w:val="0"/>
+        <w:adjustRightInd w:val="0"/>
+        <w:rPr>
+          <w:rFonts w:ascii="Consolas" w:hAnsi="Consolas" w:cs="Consolas"/>
+          <w:color w:val="000000"/>
+          <w:sz w:val="19"/>
+          <w:szCs w:val="19"/>
+          <w:highlight w:val="white"/>
+        </w:rPr>
+      </w:pPr>
+      <w:r>
+        <w:rPr>
+          <w:rFonts w:ascii="Consolas" w:hAnsi="Consolas" w:cs="Consolas"/>
+          <w:color w:val="000000"/>
+          <w:sz w:val="19"/>
+          <w:szCs w:val="19"/>
+          <w:highlight w:val="white"/>
+        </w:rPr>
+        <w:t xml:space="preserve">        (</w:t>
+      </w:r>
+      <w:r>
+        <w:rPr>
+          <w:rFonts w:ascii="Consolas" w:hAnsi="Consolas" w:cs="Consolas"/>
+          <w:color w:val="A31515"/>
+          <w:sz w:val="19"/>
+          <w:szCs w:val="19"/>
+          <w:highlight w:val="white"/>
+        </w:rPr>
+        <w:t>"</w:t>
+      </w:r>
+      <w:proofErr w:type="spellStart"/>
+      <w:proofErr w:type="gramStart"/>
+      <w:r>
+        <w:rPr>
+          <w:rFonts w:ascii="Consolas" w:hAnsi="Consolas" w:cs="Consolas"/>
+          <w:color w:val="A31515"/>
+          <w:sz w:val="19"/>
+          <w:szCs w:val="19"/>
+          <w:highlight w:val="white"/>
+        </w:rPr>
+        <w:t>json</w:t>
+      </w:r>
+      <w:proofErr w:type="spellEnd"/>
+      <w:proofErr w:type="gramEnd"/>
+      <w:r>
+        <w:rPr>
+          <w:rFonts w:ascii="Consolas" w:hAnsi="Consolas" w:cs="Consolas"/>
+          <w:color w:val="A31515"/>
+          <w:sz w:val="19"/>
+          <w:szCs w:val="19"/>
+          <w:highlight w:val="white"/>
+        </w:rPr>
+        <w:t>"</w:t>
+      </w:r>
+      <w:r>
+        <w:rPr>
+          <w:rFonts w:ascii="Consolas" w:hAnsi="Consolas" w:cs="Consolas"/>
+          <w:color w:val="000000"/>
+          <w:sz w:val="19"/>
+          <w:szCs w:val="19"/>
+          <w:highlight w:val="white"/>
+        </w:rPr>
+        <w:t xml:space="preserve">, </w:t>
+      </w:r>
+      <w:r>
+        <w:rPr>
+          <w:rFonts w:ascii="Consolas" w:hAnsi="Consolas" w:cs="Consolas"/>
+          <w:color w:val="A31515"/>
+          <w:sz w:val="19"/>
+          <w:szCs w:val="19"/>
+          <w:highlight w:val="white"/>
+        </w:rPr>
+        <w:t>"application/</w:t>
+      </w:r>
+      <w:proofErr w:type="spellStart"/>
+      <w:r>
+        <w:rPr>
+          <w:rFonts w:ascii="Consolas" w:hAnsi="Consolas" w:cs="Consolas"/>
+          <w:color w:val="A31515"/>
+          <w:sz w:val="19"/>
+          <w:szCs w:val="19"/>
+          <w:highlight w:val="white"/>
+        </w:rPr>
+        <w:t>json</w:t>
+      </w:r>
+      <w:proofErr w:type="spellEnd"/>
+      <w:r>
+        <w:rPr>
+          <w:rFonts w:ascii="Consolas" w:hAnsi="Consolas" w:cs="Consolas"/>
+          <w:color w:val="A31515"/>
+          <w:sz w:val="19"/>
+          <w:szCs w:val="19"/>
+          <w:highlight w:val="white"/>
+        </w:rPr>
+        <w:t>"</w:t>
+      </w:r>
+      <w:r>
+        <w:rPr>
+          <w:rFonts w:ascii="Consolas" w:hAnsi="Consolas" w:cs="Consolas"/>
+          <w:color w:val="000000"/>
+          <w:sz w:val="19"/>
+          <w:szCs w:val="19"/>
+          <w:highlight w:val="white"/>
+        </w:rPr>
+        <w:t>);</w:t>
+      </w:r>
+    </w:p>
+    <w:p>
+      <w:pPr>
+        <w:keepLines w:val="0"/>
+        <w:autoSpaceDE w:val="0"/>
+        <w:autoSpaceDN w:val="0"/>
+        <w:adjustRightInd w:val="0"/>
+        <w:rPr>
+          <w:rFonts w:ascii="Consolas" w:hAnsi="Consolas" w:cs="Consolas"/>
+          <w:color w:val="000000"/>
+          <w:sz w:val="19"/>
+          <w:szCs w:val="19"/>
+          <w:highlight w:val="white"/>
+        </w:rPr>
+      </w:pPr>
+      <w:r>
+        <w:rPr>
+          <w:rFonts w:ascii="Consolas" w:hAnsi="Consolas" w:cs="Consolas"/>
+          <w:color w:val="000000"/>
+          <w:sz w:val="19"/>
+          <w:szCs w:val="19"/>
+          <w:highlight w:val="white"/>
+        </w:rPr>
         <w:t xml:space="preserve">    </w:t>
       </w:r>
       <w:r>
@@ -1303,7 +1480,7 @@
           <w:szCs w:val="19"/>
           <w:highlight w:val="white"/>
         </w:rPr>
-        <w:t>.Configuration.Formatters.JsonFormatter.AddUriPathExtensionMapping</w:t>
+        <w:t>.Configuration.Formatters.XmlFormatter.AddUriPathExtensionMapping</w:t>
       </w:r>
     </w:p>
     <w:p>
@@ -1328,7 +1505,39 @@
           <w:szCs w:val="19"/>
           <w:highlight w:val="white"/>
         </w:rPr>
-        <w:t xml:space="preserve">        </w:t>
+        <w:t xml:space="preserve">        (</w:t>
+      </w:r>
+      <w:r>
+        <w:rPr>
+          <w:rFonts w:ascii="Consolas" w:hAnsi="Consolas" w:cs="Consolas"/>
+          <w:color w:val="A31515"/>
+          <w:sz w:val="19"/>
+          <w:szCs w:val="19"/>
+          <w:highlight w:val="white"/>
+        </w:rPr>
+        <w:t>"</w:t>
+      </w:r>
+      <w:proofErr w:type="gramStart"/>
+      <w:r>
+        <w:rPr>
+          <w:rFonts w:ascii="Consolas" w:hAnsi="Consolas" w:cs="Consolas"/>
+          <w:color w:val="A31515"/>
+          <w:sz w:val="19"/>
+          <w:szCs w:val="19"/>
+          <w:highlight w:val="white"/>
+        </w:rPr>
+        <w:t>xml</w:t>
+      </w:r>
+      <w:proofErr w:type="gramEnd"/>
+      <w:r>
+        <w:rPr>
+          <w:rFonts w:ascii="Consolas" w:hAnsi="Consolas" w:cs="Consolas"/>
+          <w:color w:val="A31515"/>
+          <w:sz w:val="19"/>
+          <w:szCs w:val="19"/>
+          <w:highlight w:val="white"/>
+        </w:rPr>
+        <w:t>"</w:t>
       </w:r>
       <w:r>
         <w:rPr>
@@ -1338,7 +1547,7 @@
           <w:szCs w:val="19"/>
           <w:highlight w:val="white"/>
         </w:rPr>
-        <w:t>(</w:t>
+        <w:t xml:space="preserve">, </w:t>
       </w:r>
       <w:r>
         <w:rPr>
@@ -1348,31 +1557,7 @@
           <w:szCs w:val="19"/>
           <w:highlight w:val="white"/>
         </w:rPr>
-        <w:t>"</w:t>
-      </w:r>
-      <w:proofErr w:type="spellStart"/>
-      <w:proofErr w:type="gramStart"/>
-      <w:r>
-        <w:rPr>
-          <w:rFonts w:ascii="Consolas" w:hAnsi="Consolas" w:cs="Consolas"/>
-          <w:color w:val="A31515"/>
-          <w:sz w:val="19"/>
-          <w:szCs w:val="19"/>
-          <w:highlight w:val="white"/>
-        </w:rPr>
-        <w:t>json</w:t>
-      </w:r>
-      <w:proofErr w:type="spellEnd"/>
-      <w:proofErr w:type="gramEnd"/>
-      <w:r>
-        <w:rPr>
-          <w:rFonts w:ascii="Consolas" w:hAnsi="Consolas" w:cs="Consolas"/>
-          <w:color w:val="A31515"/>
-          <w:sz w:val="19"/>
-          <w:szCs w:val="19"/>
-          <w:highlight w:val="white"/>
-        </w:rPr>
-        <w:t>"</w:t>
+        <w:t>"text/xml"</w:t>
       </w:r>
       <w:r>
         <w:rPr>
@@ -1382,176 +1567,14 @@
           <w:szCs w:val="19"/>
           <w:highlight w:val="white"/>
         </w:rPr>
-        <w:t xml:space="preserve">, </w:t>
-      </w:r>
-      <w:r>
-        <w:rPr>
-          <w:rFonts w:ascii="Consolas" w:hAnsi="Consolas" w:cs="Consolas"/>
-          <w:color w:val="A31515"/>
-          <w:sz w:val="19"/>
-          <w:szCs w:val="19"/>
-          <w:highlight w:val="white"/>
-        </w:rPr>
-        <w:t>"application/json"</w:t>
-      </w:r>
-      <w:r>
-        <w:rPr>
-          <w:rFonts w:ascii="Consolas" w:hAnsi="Consolas" w:cs="Consolas"/>
-          <w:color w:val="000000"/>
-          <w:sz w:val="19"/>
-          <w:szCs w:val="19"/>
-          <w:highlight w:val="white"/>
-        </w:rPr>
         <w:t>);</w:t>
       </w:r>
     </w:p>
     <w:p>
       <w:pPr>
-        <w:keepLines w:val="0"/>
-        <w:autoSpaceDE w:val="0"/>
-        <w:autoSpaceDN w:val="0"/>
-        <w:adjustRightInd w:val="0"/>
-        <w:rPr>
-          <w:rFonts w:ascii="Consolas" w:hAnsi="Consolas" w:cs="Consolas"/>
-          <w:color w:val="000000"/>
-          <w:sz w:val="19"/>
-          <w:szCs w:val="19"/>
-          <w:highlight w:val="white"/>
-        </w:rPr>
-      </w:pPr>
-      <w:r>
-        <w:rPr>
-          <w:rFonts w:ascii="Consolas" w:hAnsi="Consolas" w:cs="Consolas"/>
-          <w:color w:val="000000"/>
-          <w:sz w:val="19"/>
-          <w:szCs w:val="19"/>
-          <w:highlight w:val="white"/>
-        </w:rPr>
-        <w:t xml:space="preserve">    </w:t>
-      </w:r>
-      <w:r>
-        <w:rPr>
-          <w:rFonts w:ascii="Consolas" w:hAnsi="Consolas" w:cs="Consolas"/>
-          <w:color w:val="2B91AF"/>
-          <w:sz w:val="19"/>
-          <w:szCs w:val="19"/>
-          <w:highlight w:val="white"/>
-        </w:rPr>
-        <w:t>GlobalConfiguration</w:t>
-      </w:r>
-      <w:r>
-        <w:rPr>
-          <w:rFonts w:ascii="Consolas" w:hAnsi="Consolas" w:cs="Consolas"/>
-          <w:color w:val="000000"/>
-          <w:sz w:val="19"/>
-          <w:szCs w:val="19"/>
-          <w:highlight w:val="white"/>
-        </w:rPr>
-        <w:t>.Configuration.Formatters.XmlFormatter.AddUriPathExtensionMapping</w:t>
-      </w:r>
-    </w:p>
-    <w:p>
-      <w:pPr>
-        <w:keepLines w:val="0"/>
-        <w:autoSpaceDE w:val="0"/>
-        <w:autoSpaceDN w:val="0"/>
-        <w:adjustRightInd w:val="0"/>
-        <w:rPr>
-          <w:rFonts w:ascii="Consolas" w:hAnsi="Consolas" w:cs="Consolas"/>
-          <w:color w:val="000000"/>
-          <w:sz w:val="19"/>
-          <w:szCs w:val="19"/>
-          <w:highlight w:val="white"/>
-        </w:rPr>
-      </w:pPr>
-      <w:r>
-        <w:rPr>
-          <w:rFonts w:ascii="Consolas" w:hAnsi="Consolas" w:cs="Consolas"/>
-          <w:color w:val="000000"/>
-          <w:sz w:val="19"/>
-          <w:szCs w:val="19"/>
-          <w:highlight w:val="white"/>
-        </w:rPr>
-        <w:t xml:space="preserve">        </w:t>
-      </w:r>
-      <w:r>
-        <w:rPr>
-          <w:rFonts w:ascii="Consolas" w:hAnsi="Consolas" w:cs="Consolas"/>
-          <w:color w:val="000000"/>
-          <w:sz w:val="19"/>
-          <w:szCs w:val="19"/>
-          <w:highlight w:val="white"/>
-        </w:rPr>
-        <w:t>(</w:t>
-      </w:r>
-      <w:r>
-        <w:rPr>
-          <w:rFonts w:ascii="Consolas" w:hAnsi="Consolas" w:cs="Consolas"/>
-          <w:color w:val="A31515"/>
-          <w:sz w:val="19"/>
-          <w:szCs w:val="19"/>
-          <w:highlight w:val="white"/>
-        </w:rPr>
-        <w:t>"</w:t>
-      </w:r>
-      <w:proofErr w:type="gramStart"/>
-      <w:r>
-        <w:rPr>
-          <w:rFonts w:ascii="Consolas" w:hAnsi="Consolas" w:cs="Consolas"/>
-          <w:color w:val="A31515"/>
-          <w:sz w:val="19"/>
-          <w:szCs w:val="19"/>
-          <w:highlight w:val="white"/>
-        </w:rPr>
-        <w:t>xml</w:t>
-      </w:r>
-      <w:proofErr w:type="gramEnd"/>
-      <w:r>
-        <w:rPr>
-          <w:rFonts w:ascii="Consolas" w:hAnsi="Consolas" w:cs="Consolas"/>
-          <w:color w:val="A31515"/>
-          <w:sz w:val="19"/>
-          <w:szCs w:val="19"/>
-          <w:highlight w:val="white"/>
-        </w:rPr>
-        <w:t>"</w:t>
-      </w:r>
-      <w:r>
-        <w:rPr>
-          <w:rFonts w:ascii="Consolas" w:hAnsi="Consolas" w:cs="Consolas"/>
-          <w:color w:val="000000"/>
-          <w:sz w:val="19"/>
-          <w:szCs w:val="19"/>
-          <w:highlight w:val="white"/>
-        </w:rPr>
-        <w:t xml:space="preserve">, </w:t>
-      </w:r>
-      <w:r>
-        <w:rPr>
-          <w:rFonts w:ascii="Consolas" w:hAnsi="Consolas" w:cs="Consolas"/>
-          <w:color w:val="A31515"/>
-          <w:sz w:val="19"/>
-          <w:szCs w:val="19"/>
-          <w:highlight w:val="white"/>
-        </w:rPr>
-        <w:t>"text/xml"</w:t>
-      </w:r>
-      <w:r>
-        <w:rPr>
-          <w:rFonts w:ascii="Consolas" w:hAnsi="Consolas" w:cs="Consolas"/>
-          <w:color w:val="000000"/>
-          <w:sz w:val="19"/>
-          <w:szCs w:val="19"/>
-          <w:highlight w:val="white"/>
-        </w:rPr>
-        <w:t>);</w:t>
-      </w:r>
-    </w:p>
-    <w:p>
-      <w:pPr>
         <w:pStyle w:val="Heading2"/>
       </w:pPr>
-      <w:bookmarkStart w:id="6" w:name="_Toc407019516"/>
+      <w:bookmarkStart w:id="6" w:name="_Toc415516208"/>
       <w:proofErr w:type="spellStart"/>
       <w:r>
         <w:t>Web.config</w:t>
@@ -2039,15 +2062,25 @@
     <w:r>
       <w:instrText xml:space="preserve"> QUOTE "Revision: " </w:instrText>
     </w:r>
-    <w:fldSimple w:instr=" DOCPROPERTY &quot;Revision&quot; ">
-      <w:r>
-        <w:instrText>1.0</w:instrText>
-      </w:r>
-    </w:fldSimple>
     <w:r>
       <w:fldChar w:fldCharType="begin"/>
     </w:r>
     <w:r>
+      <w:instrText xml:space="preserve"> DOCPROPERTY "Revision" </w:instrText>
+    </w:r>
+    <w:r>
+      <w:fldChar w:fldCharType="separate"/>
+    </w:r>
+    <w:r>
+      <w:instrText>1.1</w:instrText>
+    </w:r>
+    <w:r>
+      <w:fldChar w:fldCharType="end"/>
+    </w:r>
+    <w:r>
+      <w:fldChar w:fldCharType="begin"/>
+    </w:r>
+    <w:r>
       <w:instrText xml:space="preserve"> </w:instrText>
     </w:r>
     <w:r>
@@ -2056,11 +2089,21 @@
     <w:r>
       <w:instrText xml:space="preserve">F </w:instrText>
     </w:r>
-    <w:fldSimple w:instr=" DOCPROPERTY &quot;Status&quot; ">
-      <w:r>
-        <w:instrText>final</w:instrText>
-      </w:r>
-    </w:fldSimple>
+    <w:r>
+      <w:fldChar w:fldCharType="begin"/>
+    </w:r>
+    <w:r>
+      <w:instrText xml:space="preserve"> DOCPROPERTY "Status" </w:instrText>
+    </w:r>
+    <w:r>
+      <w:fldChar w:fldCharType="separate"/>
+    </w:r>
+    <w:r>
+      <w:instrText>final</w:instrText>
+    </w:r>
+    <w:r>
+      <w:fldChar w:fldCharType="end"/>
+    </w:r>
     <w:r>
       <w:instrText xml:space="preserve"> = "draft" " (</w:instrText>
     </w:r>
@@ -2106,7 +2149,7 @@
       <w:fldChar w:fldCharType="separate"/>
     </w:r>
     <w:r>
-      <w:t>Revision: 1.0</w:t>
+      <w:t>Revision: 1.1</w:t>
     </w:r>
     <w:r>
       <w:fldChar w:fldCharType="end"/>
@@ -2117,19 +2160,39 @@
     <w:r>
       <w:tab/>
     </w:r>
-    <w:fldSimple w:instr=" DOCPROPERTY &quot;Title&quot; ">
-      <w:r>
-        <w:t>Enabling Simple SIF</w:t>
-      </w:r>
-    </w:fldSimple>
+    <w:r>
+      <w:fldChar w:fldCharType="begin"/>
+    </w:r>
+    <w:r>
+      <w:instrText xml:space="preserve"> DOCPROPERTY "Title" </w:instrText>
+    </w:r>
+    <w:r>
+      <w:fldChar w:fldCharType="separate"/>
+    </w:r>
+    <w:r>
+      <w:t>Enabling Simple SIF</w:t>
+    </w:r>
+    <w:r>
+      <w:fldChar w:fldCharType="end"/>
+    </w:r>
     <w:r>
       <w:t xml:space="preserve"> (</w:t>
     </w:r>
-    <w:fldSimple w:instr=" DOCPROPERTY &quot;SystemAbbreviation&quot; ">
-      <w:r>
-        <w:t>SIF3-SS-AU</w:t>
-      </w:r>
-    </w:fldSimple>
+    <w:r>
+      <w:fldChar w:fldCharType="begin"/>
+    </w:r>
+    <w:r>
+      <w:instrText xml:space="preserve"> DOCPROPERTY "SystemAbbreviation" </w:instrText>
+    </w:r>
+    <w:r>
+      <w:fldChar w:fldCharType="separate"/>
+    </w:r>
+    <w:r>
+      <w:t>SIF3-SS-AU</w:t>
+    </w:r>
+    <w:r>
+      <w:fldChar w:fldCharType="end"/>
+    </w:r>
     <w:r>
       <w:t>)</w:t>
     </w:r>
@@ -2148,7 +2211,7 @@
       <w:fldChar w:fldCharType="separate"/>
     </w:r>
     <w:r>
-      <w:t>Dec 2014</w:t>
+      <w:t>Mar 2015</w:t>
     </w:r>
     <w:r>
       <w:fldChar w:fldCharType="end"/>
@@ -2160,11 +2223,21 @@
       <w:tab/>
       <w:t xml:space="preserve">Version </w:t>
     </w:r>
-    <w:fldSimple w:instr=" DOCPROPERTY &quot;SystemVersion&quot; ">
-      <w:r>
-        <w:t>0.16.0</w:t>
-      </w:r>
-    </w:fldSimple>
+    <w:r>
+      <w:fldChar w:fldCharType="begin"/>
+    </w:r>
+    <w:r>
+      <w:instrText xml:space="preserve"> DOCPROPERTY "SystemVersion" </w:instrText>
+    </w:r>
+    <w:r>
+      <w:fldChar w:fldCharType="separate"/>
+    </w:r>
+    <w:r>
+      <w:t>0.18.0</w:t>
+    </w:r>
+    <w:r>
+      <w:fldChar w:fldCharType="end"/>
+    </w:r>
   </w:p>
   <w:p>
     <w:pPr>
@@ -2195,14 +2268,27 @@
     <w:r>
       <w:t xml:space="preserve"> of </w:t>
     </w:r>
-    <w:fldSimple w:instr=" NUMPAGES ">
-      <w:r>
-        <w:rPr>
-          <w:noProof/>
-        </w:rPr>
-        <w:t>3</w:t>
-      </w:r>
-    </w:fldSimple>
+    <w:r>
+      <w:fldChar w:fldCharType="begin"/>
+    </w:r>
+    <w:r>
+      <w:instrText xml:space="preserve"> NUMPAGES </w:instrText>
+    </w:r>
+    <w:r>
+      <w:fldChar w:fldCharType="separate"/>
+    </w:r>
+    <w:r>
+      <w:rPr>
+        <w:noProof/>
+      </w:rPr>
+      <w:t>3</w:t>
+    </w:r>
+    <w:r>
+      <w:rPr>
+        <w:noProof/>
+      </w:rPr>
+      <w:fldChar w:fldCharType="end"/>
+    </w:r>
     <w:r>
       <w:rPr>
         <w:noProof/>
@@ -2271,7 +2357,7 @@
         </mc:Choice>
         <mc:Fallback>
           <w:pict>
-            <v:line w14:anchorId="290D1912" id="Line 101" o:spid="_x0000_s1026" style="position:absolute;z-index:251660288;visibility:visible;mso-wrap-style:square;mso-width-percent:0;mso-height-percent:0;mso-wrap-distance-left:9pt;mso-wrap-distance-top:0;mso-wrap-distance-right:9pt;mso-wrap-distance-bottom:0;mso-position-horizontal:absolute;mso-position-horizontal-relative:page;mso-position-vertical:absolute;mso-position-vertical-relative:page;mso-width-percent:0;mso-height-percent:0;mso-width-relative:page;mso-height-relative:page" from="56.7pt,785.3pt" to="524.4pt,785.3pt" o:gfxdata="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" o:allowincell="f" o:allowoverlap="f" strokeweight=".5pt">
+            <v:line w14:anchorId="64DA7615" id="Line 101" o:spid="_x0000_s1026" style="position:absolute;z-index:251660288;visibility:visible;mso-wrap-style:square;mso-width-percent:0;mso-height-percent:0;mso-wrap-distance-left:9pt;mso-wrap-distance-top:0;mso-wrap-distance-right:9pt;mso-wrap-distance-bottom:0;mso-position-horizontal:absolute;mso-position-horizontal-relative:page;mso-position-vertical:absolute;mso-position-vertical-relative:page;mso-width-percent:0;mso-height-percent:0;mso-width-relative:page;mso-height-relative:page" from="56.7pt,785.3pt" to="524.4pt,785.3pt" o:gfxdata="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" o:allowincell="f" o:allowoverlap="f" strokeweight=".5pt">
               <w10:wrap anchorx="page" anchory="page"/>
               <w10:anchorlock/>
             </v:line>
@@ -2289,19 +2375,42 @@
     <w:pPr>
       <w:pStyle w:val="Footer"/>
     </w:pPr>
-    <w:fldSimple w:instr=" DOCPROPERTY &quot;SystemAbbreviation&quot; ">
-      <w:r>
-        <w:t>SIF3-SS-AU</w:t>
-      </w:r>
-    </w:fldSimple>
+    <w:r>
+      <w:fldChar w:fldCharType="begin"/>
+    </w:r>
+    <w:r>
+      <w:instrText xml:space="preserve"> DOC</w:instrText>
+    </w:r>
+    <w:r>
+      <w:instrText xml:space="preserve">PROPERTY "SystemAbbreviation" </w:instrText>
+    </w:r>
+    <w:r>
+      <w:fldChar w:fldCharType="separate"/>
+    </w:r>
+    <w:r>
+      <w:t>SIF3-SS-AU</w:t>
+    </w:r>
+    <w:r>
+      <w:fldChar w:fldCharType="end"/>
+    </w:r>
     <w:r>
       <w:t xml:space="preserve"> Version </w:t>
     </w:r>
-    <w:fldSimple w:instr=" DOCPROPERTY &quot;SystemVersion&quot; ">
-      <w:r>
-        <w:t>0.16.0</w:t>
-      </w:r>
-    </w:fldSimple>
+    <w:r>
+      <w:fldChar w:fldCharType="begin"/>
+    </w:r>
+    <w:r>
+      <w:instrText xml:space="preserve"> DOCPROPERTY "SystemVersion" </w:instrText>
+    </w:r>
+    <w:r>
+      <w:fldChar w:fldCharType="separate"/>
+    </w:r>
+    <w:r>
+      <w:t>0.18.0</w:t>
+    </w:r>
+    <w:r>
+      <w:fldChar w:fldCharType="end"/>
+    </w:r>
     <w:r>
       <w:tab/>
     </w:r>
@@ -2314,15 +2423,25 @@
     <w:r>
       <w:instrText xml:space="preserve"> QUOTE "Revision: " </w:instrText>
     </w:r>
-    <w:fldSimple w:instr=" DOCPROPERTY &quot;Revision&quot; ">
-      <w:r>
-        <w:instrText>1.0</w:instrText>
-      </w:r>
-    </w:fldSimple>
     <w:r>
       <w:fldChar w:fldCharType="begin"/>
     </w:r>
     <w:r>
+      <w:instrText xml:space="preserve"> DOCPROPERTY "Revision" </w:instrText>
+    </w:r>
+    <w:r>
+      <w:fldChar w:fldCharType="separate"/>
+    </w:r>
+    <w:r>
+      <w:instrText>1.1</w:instrText>
+    </w:r>
+    <w:r>
+      <w:fldChar w:fldCharType="end"/>
+    </w:r>
+    <w:r>
+      <w:fldChar w:fldCharType="begin"/>
+    </w:r>
+    <w:r>
       <w:instrText xml:space="preserve"> </w:instrText>
     </w:r>
     <w:r>
@@ -2331,11 +2450,21 @@
     <w:r>
       <w:instrText xml:space="preserve">F </w:instrText>
     </w:r>
-    <w:fldSimple w:instr=" DOCPROPERTY &quot;Status&quot; ">
-      <w:r>
-        <w:instrText>final</w:instrText>
-      </w:r>
-    </w:fldSimple>
+    <w:r>
+      <w:fldChar w:fldCharType="begin"/>
+    </w:r>
+    <w:r>
+      <w:instrText xml:space="preserve"> DOCPROPERTY "Status" </w:instrText>
+    </w:r>
+    <w:r>
+      <w:fldChar w:fldCharType="separate"/>
+    </w:r>
+    <w:r>
+      <w:instrText>final</w:instrText>
+    </w:r>
+    <w:r>
+      <w:fldChar w:fldCharType="end"/>
+    </w:r>
     <w:r>
       <w:instrText xml:space="preserve"> = "draft" " (</w:instrText>
     </w:r>
@@ -2381,7 +2510,7 @@
       <w:fldChar w:fldCharType="separate"/>
     </w:r>
     <w:r>
-      <w:t>Revision: 1.0</w:t>
+      <w:t>Revision: 1.1</w:t>
     </w:r>
     <w:r>
       <w:fldChar w:fldCharType="end"/>
@@ -2391,11 +2520,21 @@
     <w:pPr>
       <w:pStyle w:val="Footer"/>
     </w:pPr>
-    <w:fldSimple w:instr=" DOCPROPERTY &quot;Title&quot; ">
-      <w:r>
-        <w:t>Enabling Simple SIF</w:t>
-      </w:r>
-    </w:fldSimple>
+    <w:r>
+      <w:fldChar w:fldCharType="begin"/>
+    </w:r>
+    <w:r>
+      <w:instrText xml:space="preserve"> DOCPROPERTY "Title" </w:instrText>
+    </w:r>
+    <w:r>
+      <w:fldChar w:fldCharType="separate"/>
+    </w:r>
+    <w:r>
+      <w:t>Enabling Simple SIF</w:t>
+    </w:r>
+    <w:r>
+      <w:fldChar w:fldCharType="end"/>
+    </w:r>
     <w:r>
       <w:tab/>
     </w:r>
@@ -2412,7 +2551,7 @@
       <w:fldChar w:fldCharType="separate"/>
     </w:r>
     <w:r>
-      <w:t>Dec 2014</w:t>
+      <w:t>Mar 2015</w:t>
     </w:r>
     <w:r>
       <w:fldChar w:fldCharType="end"/>
@@ -2447,14 +2586,27 @@
     <w:r>
       <w:t xml:space="preserve"> of </w:t>
     </w:r>
-    <w:fldSimple w:instr=" NUMPAGES ">
-      <w:r>
-        <w:rPr>
-          <w:noProof/>
-        </w:rPr>
-        <w:t>3</w:t>
-      </w:r>
-    </w:fldSimple>
+    <w:r>
+      <w:fldChar w:fldCharType="begin"/>
+    </w:r>
+    <w:r>
+      <w:instrText xml:space="preserve"> NUMPAGES </w:instrText>
+    </w:r>
+    <w:r>
+      <w:fldChar w:fldCharType="separate"/>
+    </w:r>
+    <w:r>
+      <w:rPr>
+        <w:noProof/>
+      </w:rPr>
+      <w:t>3</w:t>
+    </w:r>
+    <w:r>
+      <w:rPr>
+        <w:noProof/>
+      </w:rPr>
+      <w:fldChar w:fldCharType="end"/>
+    </w:r>
     <w:r>
       <w:rPr>
         <w:noProof/>
@@ -2523,7 +2675,7 @@
         </mc:Choice>
         <mc:Fallback>
           <w:pict>
-            <v:line w14:anchorId="6342735C" id="Line 100" o:spid="_x0000_s1026" style="position:absolute;z-index:251654144;visibility:visible;mso-wrap-style:square;mso-width-percent:0;mso-height-percent:0;mso-wrap-distance-left:9pt;mso-wrap-distance-top:0;mso-wrap-distance-right:9pt;mso-wrap-distance-bottom:0;mso-position-horizontal:absolute;mso-position-horizontal-relative:page;mso-position-vertical:absolute;mso-position-vertical-relative:page;mso-width-percent:0;mso-height-percent:0;mso-width-relative:page;mso-height-relative:page" from="70.9pt,785.3pt" to="538.6pt,785.3pt" o:gfxdata="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" o:allowincell="f" o:allowoverlap="f" strokeweight=".5pt">
+            <v:line w14:anchorId="11C39CF6" id="Line 100" o:spid="_x0000_s1026" style="position:absolute;z-index:251654144;visibility:visible;mso-wrap-style:square;mso-width-percent:0;mso-height-percent:0;mso-wrap-distance-left:9pt;mso-wrap-distance-top:0;mso-wrap-distance-right:9pt;mso-wrap-distance-bottom:0;mso-position-horizontal:absolute;mso-position-horizontal-relative:page;mso-position-vertical:absolute;mso-position-vertical-relative:page;mso-width-percent:0;mso-height-percent:0;mso-width-relative:page;mso-height-relative:page" from="70.9pt,785.3pt" to="538.6pt,785.3pt" o:gfxdata="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" o:allowincell="f" o:allowoverlap="f" strokeweight=".5pt">
               <w10:wrap anchorx="page" anchory="page"/>
               <w10:anchorlock/>
             </v:line>
@@ -2628,7 +2780,7 @@
         </mc:Choice>
         <mc:Fallback>
           <w:pict>
-            <v:line w14:anchorId="32137E35" id="Line 102" o:spid="_x0000_s1026" style="position:absolute;z-index:251656192;visibility:visible;mso-wrap-style:square;mso-width-percent:0;mso-height-percent:0;mso-wrap-distance-left:9pt;mso-wrap-distance-top:0;mso-wrap-distance-right:9pt;mso-wrap-distance-bottom:0;mso-position-horizontal:absolute;mso-position-horizontal-relative:page;mso-position-vertical:absolute;mso-position-vertical-relative:page;mso-width-percent:0;mso-height-percent:0;mso-width-relative:page;mso-height-relative:page" from="56.7pt,70.9pt" to="524.4pt,70.9pt" o:gfxdata="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" o:allowincell="f" o:allowoverlap="f" strokeweight=".5pt">
+            <v:line w14:anchorId="19235256" id="Line 102" o:spid="_x0000_s1026" style="position:absolute;z-index:251656192;visibility:visible;mso-wrap-style:square;mso-width-percent:0;mso-height-percent:0;mso-wrap-distance-left:9pt;mso-wrap-distance-top:0;mso-wrap-distance-right:9pt;mso-wrap-distance-bottom:0;mso-position-horizontal:absolute;mso-position-horizontal-relative:page;mso-position-vertical:absolute;mso-position-vertical-relative:page;mso-width-percent:0;mso-height-percent:0;mso-width-relative:page;mso-height-relative:page" from="56.7pt,70.9pt" to="524.4pt,70.9pt" o:gfxdata="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" o:allowincell="f" o:allowoverlap="f" strokeweight=".5pt">
               <w10:wrap anchorx="page" anchory="page"/>
               <w10:anchorlock/>
             </v:line>
@@ -2636,11 +2788,21 @@
         </mc:Fallback>
       </mc:AlternateContent>
     </w:r>
-    <w:fldSimple w:instr=" DOCPROPERTY &quot;SystemTitle&quot; ">
-      <w:r>
-        <w:t>SIF 3.0 Framework</w:t>
-      </w:r>
-    </w:fldSimple>
+    <w:r>
+      <w:fldChar w:fldCharType="begin"/>
+    </w:r>
+    <w:r>
+      <w:instrText xml:space="preserve"> DOCPROPERTY "SystemTitle" </w:instrText>
+    </w:r>
+    <w:r>
+      <w:fldChar w:fldCharType="separate"/>
+    </w:r>
+    <w:r>
+      <w:t>SIF 3.0 Framework</w:t>
+    </w:r>
+    <w:r>
+      <w:fldChar w:fldCharType="end"/>
+    </w:r>
     <w:r>
       <w:tab/>
     </w:r>
@@ -2831,7 +2993,7 @@
         </mc:Choice>
         <mc:Fallback>
           <w:pict>
-            <v:line w14:anchorId="293BE5D3" id="Line 103" o:spid="_x0000_s1026" style="position:absolute;z-index:251659264;visibility:visible;mso-wrap-style:square;mso-width-percent:0;mso-height-percent:0;mso-wrap-distance-left:9pt;mso-wrap-distance-top:0;mso-wrap-distance-right:9pt;mso-wrap-distance-bottom:0;mso-position-horizontal:absolute;mso-position-horizontal-relative:page;mso-position-vertical:absolute;mso-position-vertical-relative:page;mso-width-percent:0;mso-height-percent:0;mso-width-relative:page;mso-height-relative:page" from="70.9pt,70.9pt" to="538.6pt,70.9pt" o:gfxdata="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" o:allowincell="f" o:allowoverlap="f" strokeweight=".5pt">
+            <v:line w14:anchorId="3A1A0BA6" id="Line 103" o:spid="_x0000_s1026" style="position:absolute;z-index:251659264;visibility:visible;mso-wrap-style:square;mso-width-percent:0;mso-height-percent:0;mso-wrap-distance-left:9pt;mso-wrap-distance-top:0;mso-wrap-distance-right:9pt;mso-wrap-distance-bottom:0;mso-position-horizontal:absolute;mso-position-horizontal-relative:page;mso-position-vertical:absolute;mso-position-vertical-relative:page;mso-width-percent:0;mso-height-percent:0;mso-width-relative:page;mso-height-relative:page" from="70.9pt,70.9pt" to="538.6pt,70.9pt" o:gfxdata="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" o:allowincell="f" o:allowoverlap="f" strokeweight=".5pt">
               <w10:wrap anchorx="page" anchory="page"/>
               <w10:anchorlock/>
             </v:line>
@@ -2845,11 +3007,21 @@
     <w:r>
       <w:tab/>
     </w:r>
-    <w:fldSimple w:instr=" DOCPROPERTY &quot;SystemTitle&quot; ">
-      <w:r>
-        <w:t>SIF 3.0 Framework</w:t>
-      </w:r>
-    </w:fldSimple>
+    <w:r>
+      <w:fldChar w:fldCharType="begin"/>
+    </w:r>
+    <w:r>
+      <w:instrText xml:space="preserve"> DOCPROPERTY "SystemTitle" </w:instrText>
+    </w:r>
+    <w:r>
+      <w:fldChar w:fldCharType="separate"/>
+    </w:r>
+    <w:r>
+      <w:t>SIF 3.0 Framework</w:t>
+    </w:r>
+    <w:r>
+      <w:fldChar w:fldCharType="end"/>
+    </w:r>
   </w:p>
 </w:hdr>
 </file>
@@ -10118,7 +10290,7 @@
 </file>
 
 <file path=customXml/itemProps1.xml><?xml version="1.0" encoding="utf-8"?>
-<ds:datastoreItem xmlns:ds="http://schemas.openxmlformats.org/officeDocument/2006/customXml" ds:itemID="{4861AAB5-5BE4-4B4E-9C0E-CEFC925C0D13}">
+<ds:datastoreItem xmlns:ds="http://schemas.openxmlformats.org/officeDocument/2006/customXml" ds:itemID="{E3FC0AB4-6583-4742-B3B5-2F513FFFE7C9}">
   <ds:schemaRefs>
     <ds:schemaRef ds:uri="http://schemas.openxmlformats.org/officeDocument/2006/bibliography"/>
   </ds:schemaRefs>

</xml_diff>

<commit_message>
Implement multiple object operations
Redesigned Consumer implementation to handle multiple object operations.
Redesigned Provider implementation to handle multiple object operations.
Updated AU and US demo projects to reflect mutliple object operations.
Updated documentation to reflect changes. Fixed issue with
mustUseAdvisory implementation.
</commit_message>
<xml_diff>
--- a/Documentation/Sif3Framework .NET Simple SIF.docx
+++ b/Documentation/Sif3Framework .NET Simple SIF.docx
@@ -1,6 +1,6 @@
 
 <file path=word/document.xml><?xml version="1.0" encoding="utf-8"?>
-<w:document xmlns:wpc="http://schemas.microsoft.com/office/word/2010/wordprocessingCanvas" xmlns:mc="http://schemas.openxmlformats.org/markup-compatibility/2006" xmlns:o="urn:schemas-microsoft-com:office:office" xmlns:r="http://schemas.openxmlformats.org/officeDocument/2006/relationships" xmlns:m="http://schemas.openxmlformats.org/officeDocument/2006/math" xmlns:v="urn:schemas-microsoft-com:vml" xmlns:wp14="http://schemas.microsoft.com/office/word/2010/wordprocessingDrawing" xmlns:wp="http://schemas.openxmlformats.org/drawingml/2006/wordprocessingDrawing" xmlns:w10="urn:schemas-microsoft-com:office:word" xmlns:w="http://schemas.openxmlformats.org/wordprocessingml/2006/main" xmlns:w14="http://schemas.microsoft.com/office/word/2010/wordml" xmlns:w15="http://schemas.microsoft.com/office/word/2012/wordml" xmlns:wpg="http://schemas.microsoft.com/office/word/2010/wordprocessingGroup" xmlns:wpi="http://schemas.microsoft.com/office/word/2010/wordprocessingInk" xmlns:wne="http://schemas.microsoft.com/office/word/2006/wordml" xmlns:wps="http://schemas.microsoft.com/office/word/2010/wordprocessingShape" mc:Ignorable="w14 w15 wp14">
+<w:document xmlns:wpc="http://schemas.microsoft.com/office/word/2010/wordprocessingCanvas" xmlns:cx="http://schemas.microsoft.com/office/drawing/2014/chartex" xmlns:cx1="http://schemas.microsoft.com/office/drawing/2015/9/8/chartex" xmlns:mc="http://schemas.openxmlformats.org/markup-compatibility/2006" xmlns:o="urn:schemas-microsoft-com:office:office" xmlns:r="http://schemas.openxmlformats.org/officeDocument/2006/relationships" xmlns:m="http://schemas.openxmlformats.org/officeDocument/2006/math" xmlns:v="urn:schemas-microsoft-com:vml" xmlns:wp14="http://schemas.microsoft.com/office/word/2010/wordprocessingDrawing" xmlns:wp="http://schemas.openxmlformats.org/drawingml/2006/wordprocessingDrawing" xmlns:w10="urn:schemas-microsoft-com:office:word" xmlns:w="http://schemas.openxmlformats.org/wordprocessingml/2006/main" xmlns:w14="http://schemas.microsoft.com/office/word/2010/wordml" xmlns:w15="http://schemas.microsoft.com/office/word/2012/wordml" xmlns:w16se="http://schemas.microsoft.com/office/word/2015/wordml/symex" xmlns:wpg="http://schemas.microsoft.com/office/word/2010/wordprocessingGroup" xmlns:wpi="http://schemas.microsoft.com/office/word/2010/wordprocessingInk" xmlns:wne="http://schemas.microsoft.com/office/word/2006/wordml" xmlns:wps="http://schemas.microsoft.com/office/word/2010/wordprocessingShape" mc:Ignorable="w14 w15 w16se wp14">
   <w:body>
     <w:p>
       <w:pPr>
@@ -46,7 +46,7 @@
         <w:fldChar w:fldCharType="separate"/>
       </w:r>
       <w:r>
-        <w:t>0.18.0</w:t>
+        <w:t>1.0.0</w:t>
       </w:r>
       <w:r>
         <w:fldChar w:fldCharType="end"/>
@@ -103,19 +103,9 @@
       <w:r>
         <w:fldChar w:fldCharType="separate"/>
       </w:r>
-      <w:proofErr w:type="spellStart"/>
-      <w:r>
-        <w:t>Rafidzal</w:t>
-      </w:r>
-      <w:proofErr w:type="spellEnd"/>
-      <w:r>
-        <w:t xml:space="preserve"> </w:t>
-      </w:r>
-      <w:proofErr w:type="spellStart"/>
-      <w:r>
-        <w:t>Rafiq</w:t>
-      </w:r>
-      <w:proofErr w:type="spellEnd"/>
+      <w:r>
+        <w:t>Rafidzal Rafiq</w:t>
+      </w:r>
       <w:r>
         <w:fldChar w:fldCharType="end"/>
       </w:r>
@@ -138,7 +128,7 @@
         <w:fldChar w:fldCharType="separate"/>
       </w:r>
       <w:r>
-        <w:t>SIF Solution Engineer</w:t>
+        <w:t>SIF Solution Architect</w:t>
       </w:r>
       <w:r>
         <w:fldChar w:fldCharType="end"/>
@@ -174,7 +164,7 @@
         <w:fldChar w:fldCharType="separate"/>
       </w:r>
       <w:r>
-        <w:t>1.1</w:t>
+        <w:t>1.2</w:t>
       </w:r>
       <w:r>
         <w:fldChar w:fldCharType="end"/>
@@ -283,7 +273,7 @@
         <w:fldChar w:fldCharType="separate"/>
       </w:r>
       <w:r>
-        <w:t>Mar 2015</w:t>
+        <w:t>Jan 2016</w:t>
       </w:r>
       <w:r>
         <w:fldChar w:fldCharType="end"/>
@@ -310,7 +300,7 @@
         <w:rPr>
           <w:noProof/>
         </w:rPr>
-        <w:t>2015</w:t>
+        <w:t>2016</w:t>
       </w:r>
       <w:r>
         <w:fldChar w:fldCharType="end"/>
@@ -392,7 +382,7 @@
         <w:rPr>
           <w:noProof/>
         </w:rPr>
-        <w:instrText xml:space="preserve"> PAGEREF _Toc415516203 \h </w:instrText>
+        <w:instrText xml:space="preserve"> PAGEREF _Toc440831485 \h </w:instrText>
       </w:r>
       <w:r>
         <w:rPr>
@@ -455,7 +445,7 @@
         <w:rPr>
           <w:noProof/>
         </w:rPr>
-        <w:instrText xml:space="preserve"> PAGEREF _Toc415516204 \h </w:instrText>
+        <w:instrText xml:space="preserve"> PAGEREF _Toc440831486 \h </w:instrText>
       </w:r>
       <w:r>
         <w:rPr>
@@ -518,7 +508,7 @@
         <w:rPr>
           <w:noProof/>
         </w:rPr>
-        <w:instrText xml:space="preserve"> PAGEREF _Toc415516205 \h </w:instrText>
+        <w:instrText xml:space="preserve"> PAGEREF _Toc440831487 \h </w:instrText>
       </w:r>
       <w:r>
         <w:rPr>
@@ -581,7 +571,7 @@
         <w:rPr>
           <w:noProof/>
         </w:rPr>
-        <w:instrText xml:space="preserve"> PAGEREF _Toc415516206 \h </w:instrText>
+        <w:instrText xml:space="preserve"> PAGEREF _Toc440831488 \h </w:instrText>
       </w:r>
       <w:r>
         <w:rPr>
@@ -644,7 +634,7 @@
         <w:rPr>
           <w:noProof/>
         </w:rPr>
-        <w:instrText xml:space="preserve"> PAGEREF _Toc415516207 \h </w:instrText>
+        <w:instrText xml:space="preserve"> PAGEREF _Toc440831489 \h </w:instrText>
       </w:r>
       <w:r>
         <w:rPr>
@@ -707,7 +697,7 @@
         <w:rPr>
           <w:noProof/>
         </w:rPr>
-        <w:instrText xml:space="preserve"> PAGEREF _Toc415516208 \h </w:instrText>
+        <w:instrText xml:space="preserve"> PAGEREF _Toc440831490 \h </w:instrText>
       </w:r>
       <w:r>
         <w:rPr>
@@ -752,7 +742,7 @@
       <w:pPr>
         <w:pStyle w:val="Heading1"/>
       </w:pPr>
-      <w:bookmarkStart w:id="1" w:name="_Toc415516203"/>
+      <w:bookmarkStart w:id="1" w:name="_Toc440831485"/>
       <w:r>
         <w:lastRenderedPageBreak/>
         <w:t>Introduction</w:t>
@@ -784,7 +774,7 @@
       <w:pPr>
         <w:pStyle w:val="Heading1"/>
       </w:pPr>
-      <w:bookmarkStart w:id="2" w:name="_Toc415516204"/>
+      <w:bookmarkStart w:id="2" w:name="_Toc440831486"/>
       <w:r>
         <w:t>Payload free environment creation</w:t>
       </w:r>
@@ -806,7 +796,7 @@
       <w:pPr>
         <w:pStyle w:val="Heading1"/>
       </w:pPr>
-      <w:bookmarkStart w:id="3" w:name="_Toc415516205"/>
+      <w:bookmarkStart w:id="3" w:name="_Toc440831487"/>
       <w:r>
         <w:t>Defining MIME type using URL postfix extension</w:t>
       </w:r>
@@ -843,13 +833,11 @@
       <w:pPr>
         <w:pStyle w:val="Heading2"/>
       </w:pPr>
-      <w:bookmarkStart w:id="4" w:name="_Toc415516206"/>
-      <w:proofErr w:type="spellStart"/>
+      <w:bookmarkStart w:id="4" w:name="_Toc440831488"/>
       <w:r>
         <w:t>WebApiConfig.cs</w:t>
       </w:r>
       <w:bookmarkEnd w:id="4"/>
-      <w:proofErr w:type="spellEnd"/>
     </w:p>
     <w:p>
       <w:pPr>
@@ -900,11 +888,15 @@
           <w:szCs w:val="19"/>
           <w:highlight w:val="white"/>
         </w:rPr>
-        <w:t xml:space="preserve">    </w:t>
-      </w:r>
-      <w:proofErr w:type="spellStart"/>
-      <w:proofErr w:type="gramStart"/>
-      <w:r>
+        <w:t xml:space="preserve">    config.Routes.MapHttpRoute(</w:t>
+      </w:r>
+    </w:p>
+    <w:p>
+      <w:pPr>
+        <w:keepLines w:val="0"/>
+        <w:autoSpaceDE w:val="0"/>
+        <w:autoSpaceDN w:val="0"/>
+        <w:adjustRightInd w:val="0"/>
         <w:rPr>
           <w:rFonts w:ascii="Consolas" w:hAnsi="Consolas" w:cs="Consolas"/>
           <w:color w:val="000000"/>
@@ -912,9 +904,7 @@
           <w:szCs w:val="19"/>
           <w:highlight w:val="white"/>
         </w:rPr>
-        <w:t>config.Routes.MapHttpRoute</w:t>
-      </w:r>
-      <w:proofErr w:type="spellEnd"/>
+      </w:pPr>
       <w:r>
         <w:rPr>
           <w:rFonts w:ascii="Consolas" w:hAnsi="Consolas" w:cs="Consolas"/>
@@ -923,16 +913,19 @@
           <w:szCs w:val="19"/>
           <w:highlight w:val="white"/>
         </w:rPr>
-        <w:t>(</w:t>
-      </w:r>
-      <w:proofErr w:type="gramEnd"/>
-    </w:p>
-    <w:p>
-      <w:pPr>
-        <w:keepLines w:val="0"/>
-        <w:autoSpaceDE w:val="0"/>
-        <w:autoSpaceDN w:val="0"/>
-        <w:adjustRightInd w:val="0"/>
+        <w:t xml:space="preserve">        name: </w:t>
+      </w:r>
+      <w:r>
+        <w:rPr>
+          <w:rFonts w:ascii="Consolas" w:hAnsi="Consolas" w:cs="Consolas"/>
+          <w:color w:val="A31515"/>
+          <w:sz w:val="19"/>
+          <w:szCs w:val="19"/>
+          <w:highlight w:val="white"/>
+        </w:rPr>
+        <w:t>"UriPathExtensionApi"</w:t>
+      </w:r>
+      <w:r>
         <w:rPr>
           <w:rFonts w:ascii="Consolas" w:hAnsi="Consolas" w:cs="Consolas"/>
           <w:color w:val="000000"/>
@@ -940,8 +933,15 @@
           <w:szCs w:val="19"/>
           <w:highlight w:val="white"/>
         </w:rPr>
-      </w:pPr>
-      <w:r>
+        <w:t>,</w:t>
+      </w:r>
+    </w:p>
+    <w:p>
+      <w:pPr>
+        <w:keepLines w:val="0"/>
+        <w:autoSpaceDE w:val="0"/>
+        <w:autoSpaceDN w:val="0"/>
+        <w:adjustRightInd w:val="0"/>
         <w:rPr>
           <w:rFonts w:ascii="Consolas" w:hAnsi="Consolas" w:cs="Consolas"/>
           <w:color w:val="000000"/>
@@ -949,9 +949,7 @@
           <w:szCs w:val="19"/>
           <w:highlight w:val="white"/>
         </w:rPr>
-        <w:t xml:space="preserve">        </w:t>
-      </w:r>
-      <w:proofErr w:type="gramStart"/>
+      </w:pPr>
       <w:r>
         <w:rPr>
           <w:rFonts w:ascii="Consolas" w:hAnsi="Consolas" w:cs="Consolas"/>
@@ -960,9 +958,18 @@
           <w:szCs w:val="19"/>
           <w:highlight w:val="white"/>
         </w:rPr>
-        <w:t>name</w:t>
-      </w:r>
-      <w:proofErr w:type="gramEnd"/>
+        <w:t xml:space="preserve">        routeTemplate: </w:t>
+      </w:r>
+      <w:r>
+        <w:rPr>
+          <w:rFonts w:ascii="Consolas" w:hAnsi="Consolas" w:cs="Consolas"/>
+          <w:color w:val="A31515"/>
+          <w:sz w:val="19"/>
+          <w:szCs w:val="19"/>
+          <w:highlight w:val="white"/>
+        </w:rPr>
+        <w:t>"api/{controller}.{ext}/{id}"</w:t>
+      </w:r>
       <w:r>
         <w:rPr>
           <w:rFonts w:ascii="Consolas" w:hAnsi="Consolas" w:cs="Consolas"/>
@@ -971,7 +978,194 @@
           <w:szCs w:val="19"/>
           <w:highlight w:val="white"/>
         </w:rPr>
-        <w:t xml:space="preserve">: </w:t>
+        <w:t>,</w:t>
+      </w:r>
+    </w:p>
+    <w:p>
+      <w:pPr>
+        <w:keepLines w:val="0"/>
+        <w:autoSpaceDE w:val="0"/>
+        <w:autoSpaceDN w:val="0"/>
+        <w:adjustRightInd w:val="0"/>
+        <w:rPr>
+          <w:rFonts w:ascii="Consolas" w:hAnsi="Consolas" w:cs="Consolas"/>
+          <w:color w:val="000000"/>
+          <w:sz w:val="19"/>
+          <w:szCs w:val="19"/>
+          <w:highlight w:val="white"/>
+        </w:rPr>
+      </w:pPr>
+      <w:r>
+        <w:rPr>
+          <w:rFonts w:ascii="Consolas" w:hAnsi="Consolas" w:cs="Consolas"/>
+          <w:color w:val="000000"/>
+          <w:sz w:val="19"/>
+          <w:szCs w:val="19"/>
+          <w:highlight w:val="white"/>
+        </w:rPr>
+        <w:t xml:space="preserve">        defaults: </w:t>
+      </w:r>
+      <w:r>
+        <w:rPr>
+          <w:rFonts w:ascii="Consolas" w:hAnsi="Consolas" w:cs="Consolas"/>
+          <w:color w:val="0000FF"/>
+          <w:sz w:val="19"/>
+          <w:szCs w:val="19"/>
+          <w:highlight w:val="white"/>
+        </w:rPr>
+        <w:t>new</w:t>
+      </w:r>
+      <w:r>
+        <w:rPr>
+          <w:rFonts w:ascii="Consolas" w:hAnsi="Consolas" w:cs="Consolas"/>
+          <w:color w:val="000000"/>
+          <w:sz w:val="19"/>
+          <w:szCs w:val="19"/>
+          <w:highlight w:val="white"/>
+        </w:rPr>
+        <w:t xml:space="preserve"> { id = </w:t>
+      </w:r>
+      <w:r>
+        <w:rPr>
+          <w:rFonts w:ascii="Consolas" w:hAnsi="Consolas" w:cs="Consolas"/>
+          <w:color w:val="2B91AF"/>
+          <w:sz w:val="19"/>
+          <w:szCs w:val="19"/>
+          <w:highlight w:val="white"/>
+        </w:rPr>
+        <w:t>RouteParameter</w:t>
+      </w:r>
+      <w:r>
+        <w:rPr>
+          <w:rFonts w:ascii="Consolas" w:hAnsi="Consolas" w:cs="Consolas"/>
+          <w:color w:val="000000"/>
+          <w:sz w:val="19"/>
+          <w:szCs w:val="19"/>
+          <w:highlight w:val="white"/>
+        </w:rPr>
+        <w:t>.Optional }</w:t>
+      </w:r>
+    </w:p>
+    <w:p>
+      <w:pPr>
+        <w:keepLines w:val="0"/>
+        <w:autoSpaceDE w:val="0"/>
+        <w:autoSpaceDN w:val="0"/>
+        <w:adjustRightInd w:val="0"/>
+        <w:rPr>
+          <w:rFonts w:ascii="Consolas" w:hAnsi="Consolas" w:cs="Consolas"/>
+          <w:color w:val="000000"/>
+          <w:sz w:val="19"/>
+          <w:szCs w:val="19"/>
+          <w:highlight w:val="white"/>
+        </w:rPr>
+      </w:pPr>
+      <w:r>
+        <w:rPr>
+          <w:rFonts w:ascii="Consolas" w:hAnsi="Consolas" w:cs="Consolas"/>
+          <w:color w:val="000000"/>
+          <w:sz w:val="19"/>
+          <w:szCs w:val="19"/>
+          <w:highlight w:val="white"/>
+        </w:rPr>
+        <w:t xml:space="preserve">    );</w:t>
+      </w:r>
+    </w:p>
+    <w:p>
+      <w:pPr>
+        <w:pStyle w:val="Heading2"/>
+      </w:pPr>
+      <w:bookmarkStart w:id="5" w:name="_Toc440831489"/>
+      <w:r>
+        <w:t>Global.asax.cs</w:t>
+      </w:r>
+      <w:bookmarkEnd w:id="5"/>
+    </w:p>
+    <w:p>
+      <w:pPr>
+        <w:pStyle w:val="Body1"/>
+        <w:ind w:left="0"/>
+      </w:pPr>
+      <w:r>
+        <w:t>Update the Web API configuration to recognise the postfix extension, and to map known extensions to particular MIME Types</w:t>
+      </w:r>
+      <w:r>
+        <w:t>.</w:t>
+      </w:r>
+    </w:p>
+    <w:p>
+      <w:pPr>
+        <w:keepLines w:val="0"/>
+        <w:autoSpaceDE w:val="0"/>
+        <w:autoSpaceDN w:val="0"/>
+        <w:adjustRightInd w:val="0"/>
+        <w:rPr>
+          <w:rFonts w:ascii="Consolas" w:hAnsi="Consolas" w:cs="Consolas"/>
+          <w:color w:val="2B91AF"/>
+          <w:sz w:val="19"/>
+          <w:szCs w:val="19"/>
+          <w:highlight w:val="white"/>
+        </w:rPr>
+      </w:pPr>
+    </w:p>
+    <w:p>
+      <w:pPr>
+        <w:keepLines w:val="0"/>
+        <w:autoSpaceDE w:val="0"/>
+        <w:autoSpaceDN w:val="0"/>
+        <w:adjustRightInd w:val="0"/>
+        <w:rPr>
+          <w:rFonts w:ascii="Consolas" w:hAnsi="Consolas" w:cs="Consolas"/>
+          <w:color w:val="000000"/>
+          <w:sz w:val="19"/>
+          <w:szCs w:val="19"/>
+          <w:highlight w:val="white"/>
+        </w:rPr>
+      </w:pPr>
+      <w:r>
+        <w:rPr>
+          <w:rFonts w:ascii="Consolas" w:hAnsi="Consolas" w:cs="Consolas"/>
+          <w:color w:val="2B91AF"/>
+          <w:sz w:val="19"/>
+          <w:szCs w:val="19"/>
+          <w:highlight w:val="white"/>
+        </w:rPr>
+        <w:t xml:space="preserve">    GlobalConfiguration</w:t>
+      </w:r>
+      <w:r>
+        <w:rPr>
+          <w:rFonts w:ascii="Consolas" w:hAnsi="Consolas" w:cs="Consolas"/>
+          <w:color w:val="000000"/>
+          <w:sz w:val="19"/>
+          <w:szCs w:val="19"/>
+          <w:highlight w:val="white"/>
+        </w:rPr>
+        <w:t>.Configuration.Formatters.JsonFormatter.AddUriPathExtensionMapping</w:t>
+      </w:r>
+    </w:p>
+    <w:p>
+      <w:pPr>
+        <w:keepLines w:val="0"/>
+        <w:autoSpaceDE w:val="0"/>
+        <w:autoSpaceDN w:val="0"/>
+        <w:adjustRightInd w:val="0"/>
+        <w:rPr>
+          <w:rFonts w:ascii="Consolas" w:hAnsi="Consolas" w:cs="Consolas"/>
+          <w:color w:val="000000"/>
+          <w:sz w:val="19"/>
+          <w:szCs w:val="19"/>
+          <w:highlight w:val="white"/>
+        </w:rPr>
+      </w:pPr>
+      <w:r>
+        <w:rPr>
+          <w:rFonts w:ascii="Consolas" w:hAnsi="Consolas" w:cs="Consolas"/>
+          <w:color w:val="000000"/>
+          <w:sz w:val="19"/>
+          <w:szCs w:val="19"/>
+          <w:highlight w:val="white"/>
+        </w:rPr>
+        <w:t xml:space="preserve">        (</w:t>
       </w:r>
       <w:r>
         <w:rPr>
@@ -981,9 +1175,18 @@
           <w:szCs w:val="19"/>
           <w:highlight w:val="white"/>
         </w:rPr>
-        <w:t>"</w:t>
-      </w:r>
-      <w:proofErr w:type="spellStart"/>
+        <w:t>"json"</w:t>
+      </w:r>
+      <w:r>
+        <w:rPr>
+          <w:rFonts w:ascii="Consolas" w:hAnsi="Consolas" w:cs="Consolas"/>
+          <w:color w:val="000000"/>
+          <w:sz w:val="19"/>
+          <w:szCs w:val="19"/>
+          <w:highlight w:val="white"/>
+        </w:rPr>
+        <w:t xml:space="preserve">, </w:t>
+      </w:r>
       <w:r>
         <w:rPr>
           <w:rFonts w:ascii="Consolas" w:hAnsi="Consolas" w:cs="Consolas"/>
@@ -992,9 +1195,88 @@
           <w:szCs w:val="19"/>
           <w:highlight w:val="white"/>
         </w:rPr>
-        <w:t>UriPathExtensionApi</w:t>
-      </w:r>
-      <w:proofErr w:type="spellEnd"/>
+        <w:t>"application/json"</w:t>
+      </w:r>
+      <w:r>
+        <w:rPr>
+          <w:rFonts w:ascii="Consolas" w:hAnsi="Consolas" w:cs="Consolas"/>
+          <w:color w:val="000000"/>
+          <w:sz w:val="19"/>
+          <w:szCs w:val="19"/>
+          <w:highlight w:val="white"/>
+        </w:rPr>
+        <w:t>);</w:t>
+      </w:r>
+    </w:p>
+    <w:p>
+      <w:pPr>
+        <w:keepLines w:val="0"/>
+        <w:autoSpaceDE w:val="0"/>
+        <w:autoSpaceDN w:val="0"/>
+        <w:adjustRightInd w:val="0"/>
+        <w:rPr>
+          <w:rFonts w:ascii="Consolas" w:hAnsi="Consolas" w:cs="Consolas"/>
+          <w:color w:val="000000"/>
+          <w:sz w:val="19"/>
+          <w:szCs w:val="19"/>
+          <w:highlight w:val="white"/>
+        </w:rPr>
+      </w:pPr>
+      <w:r>
+        <w:rPr>
+          <w:rFonts w:ascii="Consolas" w:hAnsi="Consolas" w:cs="Consolas"/>
+          <w:color w:val="000000"/>
+          <w:sz w:val="19"/>
+          <w:szCs w:val="19"/>
+          <w:highlight w:val="white"/>
+        </w:rPr>
+        <w:t xml:space="preserve">    </w:t>
+      </w:r>
+      <w:r>
+        <w:rPr>
+          <w:rFonts w:ascii="Consolas" w:hAnsi="Consolas" w:cs="Consolas"/>
+          <w:color w:val="2B91AF"/>
+          <w:sz w:val="19"/>
+          <w:szCs w:val="19"/>
+          <w:highlight w:val="white"/>
+        </w:rPr>
+        <w:t>GlobalConfiguration</w:t>
+      </w:r>
+      <w:r>
+        <w:rPr>
+          <w:rFonts w:ascii="Consolas" w:hAnsi="Consolas" w:cs="Consolas"/>
+          <w:color w:val="000000"/>
+          <w:sz w:val="19"/>
+          <w:szCs w:val="19"/>
+          <w:highlight w:val="white"/>
+        </w:rPr>
+        <w:t>.Configuration.Formatters.XmlFormatter.AddUriPathExtensionMapping</w:t>
+      </w:r>
+    </w:p>
+    <w:p>
+      <w:pPr>
+        <w:keepLines w:val="0"/>
+        <w:autoSpaceDE w:val="0"/>
+        <w:autoSpaceDN w:val="0"/>
+        <w:adjustRightInd w:val="0"/>
+        <w:rPr>
+          <w:rFonts w:ascii="Consolas" w:hAnsi="Consolas" w:cs="Consolas"/>
+          <w:color w:val="000000"/>
+          <w:sz w:val="19"/>
+          <w:szCs w:val="19"/>
+          <w:highlight w:val="white"/>
+        </w:rPr>
+      </w:pPr>
+      <w:r>
+        <w:rPr>
+          <w:rFonts w:ascii="Consolas" w:hAnsi="Consolas" w:cs="Consolas"/>
+          <w:color w:val="000000"/>
+          <w:sz w:val="19"/>
+          <w:szCs w:val="19"/>
+          <w:highlight w:val="white"/>
+        </w:rPr>
+        <w:t xml:space="preserve">        (</w:t>
+      </w:r>
       <w:r>
         <w:rPr>
           <w:rFonts w:ascii="Consolas" w:hAnsi="Consolas" w:cs="Consolas"/>
@@ -1003,7 +1285,7 @@
           <w:szCs w:val="19"/>
           <w:highlight w:val="white"/>
         </w:rPr>
-        <w:t>"</w:t>
+        <w:t>"xml"</w:t>
       </w:r>
       <w:r>
         <w:rPr>
@@ -1013,15 +1295,19 @@
           <w:szCs w:val="19"/>
           <w:highlight w:val="white"/>
         </w:rPr>
-        <w:t>,</w:t>
-      </w:r>
-    </w:p>
-    <w:p>
-      <w:pPr>
-        <w:keepLines w:val="0"/>
-        <w:autoSpaceDE w:val="0"/>
-        <w:autoSpaceDN w:val="0"/>
-        <w:adjustRightInd w:val="0"/>
+        <w:t xml:space="preserve">, </w:t>
+      </w:r>
+      <w:r>
+        <w:rPr>
+          <w:rFonts w:ascii="Consolas" w:hAnsi="Consolas" w:cs="Consolas"/>
+          <w:color w:val="A31515"/>
+          <w:sz w:val="19"/>
+          <w:szCs w:val="19"/>
+          <w:highlight w:val="white"/>
+        </w:rPr>
+        <w:t>"text/xml"</w:t>
+      </w:r>
+      <w:r>
         <w:rPr>
           <w:rFonts w:ascii="Consolas" w:hAnsi="Consolas" w:cs="Consolas"/>
           <w:color w:val="000000"/>
@@ -1029,8 +1315,52 @@
           <w:szCs w:val="19"/>
           <w:highlight w:val="white"/>
         </w:rPr>
-      </w:pPr>
-      <w:r>
+        <w:t>);</w:t>
+      </w:r>
+    </w:p>
+    <w:p>
+      <w:pPr>
+        <w:pStyle w:val="Heading2"/>
+      </w:pPr>
+      <w:bookmarkStart w:id="6" w:name="_Toc440831490"/>
+      <w:r>
+        <w:t>Web.config</w:t>
+      </w:r>
+      <w:bookmarkEnd w:id="6"/>
+    </w:p>
+    <w:p>
+      <w:pPr>
+        <w:pStyle w:val="Body1"/>
+        <w:ind w:left="0"/>
+      </w:pPr>
+      <w:r>
+        <w:t>Register the appropriate IIS module that manages the routing of requests inside of Web API (to handle postfix extensions)</w:t>
+      </w:r>
+      <w:r>
+        <w:t>.</w:t>
+      </w:r>
+    </w:p>
+    <w:p>
+      <w:pPr>
+        <w:keepLines w:val="0"/>
+        <w:autoSpaceDE w:val="0"/>
+        <w:autoSpaceDN w:val="0"/>
+        <w:adjustRightInd w:val="0"/>
+        <w:rPr>
+          <w:rFonts w:ascii="Consolas" w:hAnsi="Consolas" w:cs="Consolas"/>
+          <w:color w:val="0000FF"/>
+          <w:sz w:val="19"/>
+          <w:szCs w:val="19"/>
+          <w:highlight w:val="white"/>
+        </w:rPr>
+      </w:pPr>
+    </w:p>
+    <w:p>
+      <w:pPr>
+        <w:keepLines w:val="0"/>
+        <w:autoSpaceDE w:val="0"/>
+        <w:autoSpaceDN w:val="0"/>
+        <w:adjustRightInd w:val="0"/>
         <w:rPr>
           <w:rFonts w:ascii="Consolas" w:hAnsi="Consolas" w:cs="Consolas"/>
           <w:color w:val="000000"/>
@@ -1038,11 +1368,44 @@
           <w:szCs w:val="19"/>
           <w:highlight w:val="white"/>
         </w:rPr>
-        <w:t xml:space="preserve">        </w:t>
-      </w:r>
-      <w:proofErr w:type="spellStart"/>
-      <w:proofErr w:type="gramStart"/>
-      <w:r>
+      </w:pPr>
+      <w:r>
+        <w:rPr>
+          <w:rFonts w:ascii="Consolas" w:hAnsi="Consolas" w:cs="Consolas"/>
+          <w:color w:val="0000FF"/>
+          <w:sz w:val="19"/>
+          <w:szCs w:val="19"/>
+          <w:highlight w:val="white"/>
+        </w:rPr>
+        <w:t xml:space="preserve">    &lt;</w:t>
+      </w:r>
+      <w:r>
+        <w:rPr>
+          <w:rFonts w:ascii="Consolas" w:hAnsi="Consolas" w:cs="Consolas"/>
+          <w:color w:val="A31515"/>
+          <w:sz w:val="19"/>
+          <w:szCs w:val="19"/>
+          <w:highlight w:val="white"/>
+        </w:rPr>
+        <w:t>modules</w:t>
+      </w:r>
+      <w:r>
+        <w:rPr>
+          <w:rFonts w:ascii="Consolas" w:hAnsi="Consolas" w:cs="Consolas"/>
+          <w:color w:val="0000FF"/>
+          <w:sz w:val="19"/>
+          <w:szCs w:val="19"/>
+          <w:highlight w:val="white"/>
+        </w:rPr>
+        <w:t>&gt;</w:t>
+      </w:r>
+    </w:p>
+    <w:p>
+      <w:pPr>
+        <w:keepLines w:val="0"/>
+        <w:autoSpaceDE w:val="0"/>
+        <w:autoSpaceDN w:val="0"/>
+        <w:adjustRightInd w:val="0"/>
         <w:rPr>
           <w:rFonts w:ascii="Consolas" w:hAnsi="Consolas" w:cs="Consolas"/>
           <w:color w:val="000000"/>
@@ -1050,10 +1413,57 @@
           <w:szCs w:val="19"/>
           <w:highlight w:val="white"/>
         </w:rPr>
-        <w:t>routeTemplate</w:t>
-      </w:r>
-      <w:proofErr w:type="spellEnd"/>
-      <w:proofErr w:type="gramEnd"/>
+      </w:pPr>
+      <w:r>
+        <w:rPr>
+          <w:rFonts w:ascii="Consolas" w:hAnsi="Consolas" w:cs="Consolas"/>
+          <w:color w:val="0000FF"/>
+          <w:sz w:val="19"/>
+          <w:szCs w:val="19"/>
+          <w:highlight w:val="white"/>
+        </w:rPr>
+        <w:t xml:space="preserve">      &lt;</w:t>
+      </w:r>
+      <w:r>
+        <w:rPr>
+          <w:rFonts w:ascii="Consolas" w:hAnsi="Consolas" w:cs="Consolas"/>
+          <w:color w:val="A31515"/>
+          <w:sz w:val="19"/>
+          <w:szCs w:val="19"/>
+          <w:highlight w:val="white"/>
+        </w:rPr>
+        <w:t>remove</w:t>
+      </w:r>
+      <w:r>
+        <w:rPr>
+          <w:rFonts w:ascii="Consolas" w:hAnsi="Consolas" w:cs="Consolas"/>
+          <w:color w:val="0000FF"/>
+          <w:sz w:val="19"/>
+          <w:szCs w:val="19"/>
+          <w:highlight w:val="white"/>
+        </w:rPr>
+        <w:t xml:space="preserve"> </w:t>
+      </w:r>
+      <w:r>
+        <w:rPr>
+          <w:rFonts w:ascii="Consolas" w:hAnsi="Consolas" w:cs="Consolas"/>
+          <w:color w:val="FF0000"/>
+          <w:sz w:val="19"/>
+          <w:szCs w:val="19"/>
+          <w:highlight w:val="white"/>
+        </w:rPr>
+        <w:t>name</w:t>
+      </w:r>
+      <w:r>
+        <w:rPr>
+          <w:rFonts w:ascii="Consolas" w:hAnsi="Consolas" w:cs="Consolas"/>
+          <w:color w:val="0000FF"/>
+          <w:sz w:val="19"/>
+          <w:szCs w:val="19"/>
+          <w:highlight w:val="white"/>
+        </w:rPr>
+        <w:t>=</w:t>
+      </w:r>
       <w:r>
         <w:rPr>
           <w:rFonts w:ascii="Consolas" w:hAnsi="Consolas" w:cs="Consolas"/>
@@ -1062,7 +1472,62 @@
           <w:szCs w:val="19"/>
           <w:highlight w:val="white"/>
         </w:rPr>
-        <w:t xml:space="preserve">: </w:t>
+        <w:t>"</w:t>
+      </w:r>
+      <w:r>
+        <w:rPr>
+          <w:rFonts w:ascii="Consolas" w:hAnsi="Consolas" w:cs="Consolas"/>
+          <w:color w:val="0000FF"/>
+          <w:sz w:val="19"/>
+          <w:szCs w:val="19"/>
+          <w:highlight w:val="white"/>
+        </w:rPr>
+        <w:t>UrlRoutingModule-4.0</w:t>
+      </w:r>
+      <w:r>
+        <w:rPr>
+          <w:rFonts w:ascii="Consolas" w:hAnsi="Consolas" w:cs="Consolas"/>
+          <w:color w:val="000000"/>
+          <w:sz w:val="19"/>
+          <w:szCs w:val="19"/>
+          <w:highlight w:val="white"/>
+        </w:rPr>
+        <w:t>"</w:t>
+      </w:r>
+      <w:r>
+        <w:rPr>
+          <w:rFonts w:ascii="Consolas" w:hAnsi="Consolas" w:cs="Consolas"/>
+          <w:color w:val="0000FF"/>
+          <w:sz w:val="19"/>
+          <w:szCs w:val="19"/>
+          <w:highlight w:val="white"/>
+        </w:rPr>
+        <w:t xml:space="preserve"> /&gt;</w:t>
+      </w:r>
+    </w:p>
+    <w:p>
+      <w:pPr>
+        <w:keepLines w:val="0"/>
+        <w:autoSpaceDE w:val="0"/>
+        <w:autoSpaceDN w:val="0"/>
+        <w:adjustRightInd w:val="0"/>
+        <w:rPr>
+          <w:rFonts w:ascii="Consolas" w:hAnsi="Consolas" w:cs="Consolas"/>
+          <w:color w:val="000000"/>
+          <w:sz w:val="19"/>
+          <w:szCs w:val="19"/>
+          <w:highlight w:val="white"/>
+        </w:rPr>
+      </w:pPr>
+      <w:r>
+        <w:rPr>
+          <w:rFonts w:ascii="Consolas" w:hAnsi="Consolas" w:cs="Consolas"/>
+          <w:color w:val="0000FF"/>
+          <w:sz w:val="19"/>
+          <w:szCs w:val="19"/>
+          <w:highlight w:val="white"/>
+        </w:rPr>
+        <w:t xml:space="preserve">      &lt;</w:t>
       </w:r>
       <w:r>
         <w:rPr>
@@ -1072,51 +1537,37 @@
           <w:szCs w:val="19"/>
           <w:highlight w:val="white"/>
         </w:rPr>
-        <w:t>"</w:t>
-      </w:r>
-      <w:proofErr w:type="spellStart"/>
+        <w:t>add</w:t>
+      </w:r>
       <w:r>
         <w:rPr>
           <w:rFonts w:ascii="Consolas" w:hAnsi="Consolas" w:cs="Consolas"/>
-          <w:color w:val="A31515"/>
+          <w:color w:val="0000FF"/>
           <w:sz w:val="19"/>
           <w:szCs w:val="19"/>
           <w:highlight w:val="white"/>
         </w:rPr>
-        <w:t>api</w:t>
-      </w:r>
-      <w:proofErr w:type="spellEnd"/>
+        <w:t xml:space="preserve"> </w:t>
+      </w:r>
       <w:r>
         <w:rPr>
           <w:rFonts w:ascii="Consolas" w:hAnsi="Consolas" w:cs="Consolas"/>
-          <w:color w:val="A31515"/>
+          <w:color w:val="FF0000"/>
           <w:sz w:val="19"/>
           <w:szCs w:val="19"/>
           <w:highlight w:val="white"/>
         </w:rPr>
-        <w:t>/{controller}.{</w:t>
-      </w:r>
-      <w:proofErr w:type="spellStart"/>
+        <w:t>name</w:t>
+      </w:r>
       <w:r>
         <w:rPr>
           <w:rFonts w:ascii="Consolas" w:hAnsi="Consolas" w:cs="Consolas"/>
-          <w:color w:val="A31515"/>
+          <w:color w:val="0000FF"/>
           <w:sz w:val="19"/>
           <w:szCs w:val="19"/>
           <w:highlight w:val="white"/>
         </w:rPr>
-        <w:t>ext</w:t>
-      </w:r>
-      <w:proofErr w:type="spellEnd"/>
-      <w:r>
-        <w:rPr>
-          <w:rFonts w:ascii="Consolas" w:hAnsi="Consolas" w:cs="Consolas"/>
-          <w:color w:val="A31515"/>
-          <w:sz w:val="19"/>
-          <w:szCs w:val="19"/>
-          <w:highlight w:val="white"/>
-        </w:rPr>
-        <w:t>}/{id}"</w:t>
+        <w:t>=</w:t>
       </w:r>
       <w:r>
         <w:rPr>
@@ -1126,15 +1577,19 @@
           <w:szCs w:val="19"/>
           <w:highlight w:val="white"/>
         </w:rPr>
-        <w:t>,</w:t>
-      </w:r>
-    </w:p>
-    <w:p>
-      <w:pPr>
-        <w:keepLines w:val="0"/>
-        <w:autoSpaceDE w:val="0"/>
-        <w:autoSpaceDN w:val="0"/>
-        <w:adjustRightInd w:val="0"/>
+        <w:t>"</w:t>
+      </w:r>
+      <w:r>
+        <w:rPr>
+          <w:rFonts w:ascii="Consolas" w:hAnsi="Consolas" w:cs="Consolas"/>
+          <w:color w:val="0000FF"/>
+          <w:sz w:val="19"/>
+          <w:szCs w:val="19"/>
+          <w:highlight w:val="white"/>
+        </w:rPr>
+        <w:t>UrlRoutingModule-4.0</w:t>
+      </w:r>
+      <w:r>
         <w:rPr>
           <w:rFonts w:ascii="Consolas" w:hAnsi="Consolas" w:cs="Consolas"/>
           <w:color w:val="000000"/>
@@ -1142,7 +1597,38 @@
           <w:szCs w:val="19"/>
           <w:highlight w:val="white"/>
         </w:rPr>
-      </w:pPr>
+        <w:t>"</w:t>
+      </w:r>
+      <w:r>
+        <w:rPr>
+          <w:rFonts w:ascii="Consolas" w:hAnsi="Consolas" w:cs="Consolas"/>
+          <w:color w:val="0000FF"/>
+          <w:sz w:val="19"/>
+          <w:szCs w:val="19"/>
+          <w:highlight w:val="white"/>
+        </w:rPr>
+        <w:t xml:space="preserve"> </w:t>
+      </w:r>
+      <w:r>
+        <w:rPr>
+          <w:rFonts w:ascii="Consolas" w:hAnsi="Consolas" w:cs="Consolas"/>
+          <w:color w:val="FF0000"/>
+          <w:sz w:val="19"/>
+          <w:szCs w:val="19"/>
+          <w:highlight w:val="white"/>
+        </w:rPr>
+        <w:t>type</w:t>
+      </w:r>
+      <w:r>
+        <w:rPr>
+          <w:rFonts w:ascii="Consolas" w:hAnsi="Consolas" w:cs="Consolas"/>
+          <w:color w:val="0000FF"/>
+          <w:sz w:val="19"/>
+          <w:szCs w:val="19"/>
+          <w:highlight w:val="white"/>
+        </w:rPr>
+        <w:t>=</w:t>
+      </w:r>
       <w:r>
         <w:rPr>
           <w:rFonts w:ascii="Consolas" w:hAnsi="Consolas" w:cs="Consolas"/>
@@ -1151,9 +1637,18 @@
           <w:szCs w:val="19"/>
           <w:highlight w:val="white"/>
         </w:rPr>
-        <w:t xml:space="preserve">        </w:t>
-      </w:r>
-      <w:proofErr w:type="gramStart"/>
+        <w:t>"</w:t>
+      </w:r>
+      <w:r>
+        <w:rPr>
+          <w:rFonts w:ascii="Consolas" w:hAnsi="Consolas" w:cs="Consolas"/>
+          <w:color w:val="0000FF"/>
+          <w:sz w:val="19"/>
+          <w:szCs w:val="19"/>
+          <w:highlight w:val="white"/>
+        </w:rPr>
+        <w:t>System.Web.Routing.UrlRoutingModule</w:t>
+      </w:r>
       <w:r>
         <w:rPr>
           <w:rFonts w:ascii="Consolas" w:hAnsi="Consolas" w:cs="Consolas"/>
@@ -1162,18 +1657,7 @@
           <w:szCs w:val="19"/>
           <w:highlight w:val="white"/>
         </w:rPr>
-        <w:t>defaults</w:t>
-      </w:r>
-      <w:proofErr w:type="gramEnd"/>
-      <w:r>
-        <w:rPr>
-          <w:rFonts w:ascii="Consolas" w:hAnsi="Consolas" w:cs="Consolas"/>
-          <w:color w:val="000000"/>
-          <w:sz w:val="19"/>
-          <w:szCs w:val="19"/>
-          <w:highlight w:val="white"/>
-        </w:rPr>
-        <w:t xml:space="preserve">: </w:t>
+        <w:t>"</w:t>
       </w:r>
       <w:r>
         <w:rPr>
@@ -1183,521 +1667,6 @@
           <w:szCs w:val="19"/>
           <w:highlight w:val="white"/>
         </w:rPr>
-        <w:t>new</w:t>
-      </w:r>
-      <w:r>
-        <w:rPr>
-          <w:rFonts w:ascii="Consolas" w:hAnsi="Consolas" w:cs="Consolas"/>
-          <w:color w:val="000000"/>
-          <w:sz w:val="19"/>
-          <w:szCs w:val="19"/>
-          <w:highlight w:val="white"/>
-        </w:rPr>
-        <w:t xml:space="preserve"> { id = </w:t>
-      </w:r>
-      <w:proofErr w:type="spellStart"/>
-      <w:r>
-        <w:rPr>
-          <w:rFonts w:ascii="Consolas" w:hAnsi="Consolas" w:cs="Consolas"/>
-          <w:color w:val="2B91AF"/>
-          <w:sz w:val="19"/>
-          <w:szCs w:val="19"/>
-          <w:highlight w:val="white"/>
-        </w:rPr>
-        <w:t>RouteParameter</w:t>
-      </w:r>
-      <w:r>
-        <w:rPr>
-          <w:rFonts w:ascii="Consolas" w:hAnsi="Consolas" w:cs="Consolas"/>
-          <w:color w:val="000000"/>
-          <w:sz w:val="19"/>
-          <w:szCs w:val="19"/>
-          <w:highlight w:val="white"/>
-        </w:rPr>
-        <w:t>.Optional</w:t>
-      </w:r>
-      <w:proofErr w:type="spellEnd"/>
-      <w:r>
-        <w:rPr>
-          <w:rFonts w:ascii="Consolas" w:hAnsi="Consolas" w:cs="Consolas"/>
-          <w:color w:val="000000"/>
-          <w:sz w:val="19"/>
-          <w:szCs w:val="19"/>
-          <w:highlight w:val="white"/>
-        </w:rPr>
-        <w:t xml:space="preserve"> }</w:t>
-      </w:r>
-    </w:p>
-    <w:p>
-      <w:pPr>
-        <w:keepLines w:val="0"/>
-        <w:autoSpaceDE w:val="0"/>
-        <w:autoSpaceDN w:val="0"/>
-        <w:adjustRightInd w:val="0"/>
-        <w:rPr>
-          <w:rFonts w:ascii="Consolas" w:hAnsi="Consolas" w:cs="Consolas"/>
-          <w:color w:val="000000"/>
-          <w:sz w:val="19"/>
-          <w:szCs w:val="19"/>
-          <w:highlight w:val="white"/>
-        </w:rPr>
-      </w:pPr>
-      <w:r>
-        <w:rPr>
-          <w:rFonts w:ascii="Consolas" w:hAnsi="Consolas" w:cs="Consolas"/>
-          <w:color w:val="000000"/>
-          <w:sz w:val="19"/>
-          <w:szCs w:val="19"/>
-          <w:highlight w:val="white"/>
-        </w:rPr>
-        <w:t xml:space="preserve">    );</w:t>
-      </w:r>
-    </w:p>
-    <w:p>
-      <w:pPr>
-        <w:pStyle w:val="Heading2"/>
-      </w:pPr>
-      <w:bookmarkStart w:id="5" w:name="_Toc415516207"/>
-      <w:proofErr w:type="spellStart"/>
-      <w:r>
-        <w:t>Global.asax.cs</w:t>
-      </w:r>
-      <w:bookmarkEnd w:id="5"/>
-      <w:proofErr w:type="spellEnd"/>
-    </w:p>
-    <w:p>
-      <w:pPr>
-        <w:pStyle w:val="Body1"/>
-        <w:ind w:left="0"/>
-      </w:pPr>
-      <w:r>
-        <w:t>Update the Web API configuration to recognise the postfix extension, and to map known extensions to particular MIME Types</w:t>
-      </w:r>
-      <w:r>
-        <w:t>.</w:t>
-      </w:r>
-    </w:p>
-    <w:p>
-      <w:pPr>
-        <w:keepLines w:val="0"/>
-        <w:autoSpaceDE w:val="0"/>
-        <w:autoSpaceDN w:val="0"/>
-        <w:adjustRightInd w:val="0"/>
-        <w:rPr>
-          <w:rFonts w:ascii="Consolas" w:hAnsi="Consolas" w:cs="Consolas"/>
-          <w:color w:val="2B91AF"/>
-          <w:sz w:val="19"/>
-          <w:szCs w:val="19"/>
-          <w:highlight w:val="white"/>
-        </w:rPr>
-      </w:pPr>
-    </w:p>
-    <w:p>
-      <w:pPr>
-        <w:keepLines w:val="0"/>
-        <w:autoSpaceDE w:val="0"/>
-        <w:autoSpaceDN w:val="0"/>
-        <w:adjustRightInd w:val="0"/>
-        <w:rPr>
-          <w:rFonts w:ascii="Consolas" w:hAnsi="Consolas" w:cs="Consolas"/>
-          <w:color w:val="000000"/>
-          <w:sz w:val="19"/>
-          <w:szCs w:val="19"/>
-          <w:highlight w:val="white"/>
-        </w:rPr>
-      </w:pPr>
-      <w:r>
-        <w:rPr>
-          <w:rFonts w:ascii="Consolas" w:hAnsi="Consolas" w:cs="Consolas"/>
-          <w:color w:val="2B91AF"/>
-          <w:sz w:val="19"/>
-          <w:szCs w:val="19"/>
-          <w:highlight w:val="white"/>
-        </w:rPr>
-        <w:t xml:space="preserve">    GlobalConfiguration</w:t>
-      </w:r>
-      <w:r>
-        <w:rPr>
-          <w:rFonts w:ascii="Consolas" w:hAnsi="Consolas" w:cs="Consolas"/>
-          <w:color w:val="000000"/>
-          <w:sz w:val="19"/>
-          <w:szCs w:val="19"/>
-          <w:highlight w:val="white"/>
-        </w:rPr>
-        <w:t>.Configuration.Formatters.JsonFormatter.AddUriPathExtensionMapping</w:t>
-      </w:r>
-    </w:p>
-    <w:p>
-      <w:pPr>
-        <w:keepLines w:val="0"/>
-        <w:autoSpaceDE w:val="0"/>
-        <w:autoSpaceDN w:val="0"/>
-        <w:adjustRightInd w:val="0"/>
-        <w:rPr>
-          <w:rFonts w:ascii="Consolas" w:hAnsi="Consolas" w:cs="Consolas"/>
-          <w:color w:val="000000"/>
-          <w:sz w:val="19"/>
-          <w:szCs w:val="19"/>
-          <w:highlight w:val="white"/>
-        </w:rPr>
-      </w:pPr>
-      <w:r>
-        <w:rPr>
-          <w:rFonts w:ascii="Consolas" w:hAnsi="Consolas" w:cs="Consolas"/>
-          <w:color w:val="000000"/>
-          <w:sz w:val="19"/>
-          <w:szCs w:val="19"/>
-          <w:highlight w:val="white"/>
-        </w:rPr>
-        <w:t xml:space="preserve">        (</w:t>
-      </w:r>
-      <w:r>
-        <w:rPr>
-          <w:rFonts w:ascii="Consolas" w:hAnsi="Consolas" w:cs="Consolas"/>
-          <w:color w:val="A31515"/>
-          <w:sz w:val="19"/>
-          <w:szCs w:val="19"/>
-          <w:highlight w:val="white"/>
-        </w:rPr>
-        <w:t>"</w:t>
-      </w:r>
-      <w:proofErr w:type="spellStart"/>
-      <w:proofErr w:type="gramStart"/>
-      <w:r>
-        <w:rPr>
-          <w:rFonts w:ascii="Consolas" w:hAnsi="Consolas" w:cs="Consolas"/>
-          <w:color w:val="A31515"/>
-          <w:sz w:val="19"/>
-          <w:szCs w:val="19"/>
-          <w:highlight w:val="white"/>
-        </w:rPr>
-        <w:t>json</w:t>
-      </w:r>
-      <w:proofErr w:type="spellEnd"/>
-      <w:proofErr w:type="gramEnd"/>
-      <w:r>
-        <w:rPr>
-          <w:rFonts w:ascii="Consolas" w:hAnsi="Consolas" w:cs="Consolas"/>
-          <w:color w:val="A31515"/>
-          <w:sz w:val="19"/>
-          <w:szCs w:val="19"/>
-          <w:highlight w:val="white"/>
-        </w:rPr>
-        <w:t>"</w:t>
-      </w:r>
-      <w:r>
-        <w:rPr>
-          <w:rFonts w:ascii="Consolas" w:hAnsi="Consolas" w:cs="Consolas"/>
-          <w:color w:val="000000"/>
-          <w:sz w:val="19"/>
-          <w:szCs w:val="19"/>
-          <w:highlight w:val="white"/>
-        </w:rPr>
-        <w:t xml:space="preserve">, </w:t>
-      </w:r>
-      <w:r>
-        <w:rPr>
-          <w:rFonts w:ascii="Consolas" w:hAnsi="Consolas" w:cs="Consolas"/>
-          <w:color w:val="A31515"/>
-          <w:sz w:val="19"/>
-          <w:szCs w:val="19"/>
-          <w:highlight w:val="white"/>
-        </w:rPr>
-        <w:t>"application/</w:t>
-      </w:r>
-      <w:proofErr w:type="spellStart"/>
-      <w:r>
-        <w:rPr>
-          <w:rFonts w:ascii="Consolas" w:hAnsi="Consolas" w:cs="Consolas"/>
-          <w:color w:val="A31515"/>
-          <w:sz w:val="19"/>
-          <w:szCs w:val="19"/>
-          <w:highlight w:val="white"/>
-        </w:rPr>
-        <w:t>json</w:t>
-      </w:r>
-      <w:proofErr w:type="spellEnd"/>
-      <w:r>
-        <w:rPr>
-          <w:rFonts w:ascii="Consolas" w:hAnsi="Consolas" w:cs="Consolas"/>
-          <w:color w:val="A31515"/>
-          <w:sz w:val="19"/>
-          <w:szCs w:val="19"/>
-          <w:highlight w:val="white"/>
-        </w:rPr>
-        <w:t>"</w:t>
-      </w:r>
-      <w:r>
-        <w:rPr>
-          <w:rFonts w:ascii="Consolas" w:hAnsi="Consolas" w:cs="Consolas"/>
-          <w:color w:val="000000"/>
-          <w:sz w:val="19"/>
-          <w:szCs w:val="19"/>
-          <w:highlight w:val="white"/>
-        </w:rPr>
-        <w:t>);</w:t>
-      </w:r>
-    </w:p>
-    <w:p>
-      <w:pPr>
-        <w:keepLines w:val="0"/>
-        <w:autoSpaceDE w:val="0"/>
-        <w:autoSpaceDN w:val="0"/>
-        <w:adjustRightInd w:val="0"/>
-        <w:rPr>
-          <w:rFonts w:ascii="Consolas" w:hAnsi="Consolas" w:cs="Consolas"/>
-          <w:color w:val="000000"/>
-          <w:sz w:val="19"/>
-          <w:szCs w:val="19"/>
-          <w:highlight w:val="white"/>
-        </w:rPr>
-      </w:pPr>
-      <w:r>
-        <w:rPr>
-          <w:rFonts w:ascii="Consolas" w:hAnsi="Consolas" w:cs="Consolas"/>
-          <w:color w:val="000000"/>
-          <w:sz w:val="19"/>
-          <w:szCs w:val="19"/>
-          <w:highlight w:val="white"/>
-        </w:rPr>
-        <w:t xml:space="preserve">    </w:t>
-      </w:r>
-      <w:r>
-        <w:rPr>
-          <w:rFonts w:ascii="Consolas" w:hAnsi="Consolas" w:cs="Consolas"/>
-          <w:color w:val="2B91AF"/>
-          <w:sz w:val="19"/>
-          <w:szCs w:val="19"/>
-          <w:highlight w:val="white"/>
-        </w:rPr>
-        <w:t>GlobalConfiguration</w:t>
-      </w:r>
-      <w:r>
-        <w:rPr>
-          <w:rFonts w:ascii="Consolas" w:hAnsi="Consolas" w:cs="Consolas"/>
-          <w:color w:val="000000"/>
-          <w:sz w:val="19"/>
-          <w:szCs w:val="19"/>
-          <w:highlight w:val="white"/>
-        </w:rPr>
-        <w:t>.Configuration.Formatters.XmlFormatter.AddUriPathExtensionMapping</w:t>
-      </w:r>
-    </w:p>
-    <w:p>
-      <w:pPr>
-        <w:keepLines w:val="0"/>
-        <w:autoSpaceDE w:val="0"/>
-        <w:autoSpaceDN w:val="0"/>
-        <w:adjustRightInd w:val="0"/>
-        <w:rPr>
-          <w:rFonts w:ascii="Consolas" w:hAnsi="Consolas" w:cs="Consolas"/>
-          <w:color w:val="000000"/>
-          <w:sz w:val="19"/>
-          <w:szCs w:val="19"/>
-          <w:highlight w:val="white"/>
-        </w:rPr>
-      </w:pPr>
-      <w:r>
-        <w:rPr>
-          <w:rFonts w:ascii="Consolas" w:hAnsi="Consolas" w:cs="Consolas"/>
-          <w:color w:val="000000"/>
-          <w:sz w:val="19"/>
-          <w:szCs w:val="19"/>
-          <w:highlight w:val="white"/>
-        </w:rPr>
-        <w:t xml:space="preserve">        (</w:t>
-      </w:r>
-      <w:r>
-        <w:rPr>
-          <w:rFonts w:ascii="Consolas" w:hAnsi="Consolas" w:cs="Consolas"/>
-          <w:color w:val="A31515"/>
-          <w:sz w:val="19"/>
-          <w:szCs w:val="19"/>
-          <w:highlight w:val="white"/>
-        </w:rPr>
-        <w:t>"</w:t>
-      </w:r>
-      <w:proofErr w:type="gramStart"/>
-      <w:r>
-        <w:rPr>
-          <w:rFonts w:ascii="Consolas" w:hAnsi="Consolas" w:cs="Consolas"/>
-          <w:color w:val="A31515"/>
-          <w:sz w:val="19"/>
-          <w:szCs w:val="19"/>
-          <w:highlight w:val="white"/>
-        </w:rPr>
-        <w:t>xml</w:t>
-      </w:r>
-      <w:proofErr w:type="gramEnd"/>
-      <w:r>
-        <w:rPr>
-          <w:rFonts w:ascii="Consolas" w:hAnsi="Consolas" w:cs="Consolas"/>
-          <w:color w:val="A31515"/>
-          <w:sz w:val="19"/>
-          <w:szCs w:val="19"/>
-          <w:highlight w:val="white"/>
-        </w:rPr>
-        <w:t>"</w:t>
-      </w:r>
-      <w:r>
-        <w:rPr>
-          <w:rFonts w:ascii="Consolas" w:hAnsi="Consolas" w:cs="Consolas"/>
-          <w:color w:val="000000"/>
-          <w:sz w:val="19"/>
-          <w:szCs w:val="19"/>
-          <w:highlight w:val="white"/>
-        </w:rPr>
-        <w:t xml:space="preserve">, </w:t>
-      </w:r>
-      <w:r>
-        <w:rPr>
-          <w:rFonts w:ascii="Consolas" w:hAnsi="Consolas" w:cs="Consolas"/>
-          <w:color w:val="A31515"/>
-          <w:sz w:val="19"/>
-          <w:szCs w:val="19"/>
-          <w:highlight w:val="white"/>
-        </w:rPr>
-        <w:t>"text/xml"</w:t>
-      </w:r>
-      <w:r>
-        <w:rPr>
-          <w:rFonts w:ascii="Consolas" w:hAnsi="Consolas" w:cs="Consolas"/>
-          <w:color w:val="000000"/>
-          <w:sz w:val="19"/>
-          <w:szCs w:val="19"/>
-          <w:highlight w:val="white"/>
-        </w:rPr>
-        <w:t>);</w:t>
-      </w:r>
-    </w:p>
-    <w:p>
-      <w:pPr>
-        <w:pStyle w:val="Heading2"/>
-      </w:pPr>
-      <w:bookmarkStart w:id="6" w:name="_Toc415516208"/>
-      <w:proofErr w:type="spellStart"/>
-      <w:r>
-        <w:t>Web.config</w:t>
-      </w:r>
-      <w:bookmarkEnd w:id="6"/>
-      <w:proofErr w:type="spellEnd"/>
-    </w:p>
-    <w:p>
-      <w:pPr>
-        <w:pStyle w:val="Body1"/>
-        <w:ind w:left="0"/>
-      </w:pPr>
-      <w:r>
-        <w:t>Register the appropriate IIS module that manages the routing of requests inside of Web API (to handle postfix extensions)</w:t>
-      </w:r>
-      <w:r>
-        <w:t>.</w:t>
-      </w:r>
-    </w:p>
-    <w:p>
-      <w:pPr>
-        <w:keepLines w:val="0"/>
-        <w:autoSpaceDE w:val="0"/>
-        <w:autoSpaceDN w:val="0"/>
-        <w:adjustRightInd w:val="0"/>
-        <w:rPr>
-          <w:rFonts w:ascii="Consolas" w:hAnsi="Consolas" w:cs="Consolas"/>
-          <w:color w:val="0000FF"/>
-          <w:sz w:val="19"/>
-          <w:szCs w:val="19"/>
-          <w:highlight w:val="white"/>
-        </w:rPr>
-      </w:pPr>
-    </w:p>
-    <w:p>
-      <w:pPr>
-        <w:keepLines w:val="0"/>
-        <w:autoSpaceDE w:val="0"/>
-        <w:autoSpaceDN w:val="0"/>
-        <w:adjustRightInd w:val="0"/>
-        <w:rPr>
-          <w:rFonts w:ascii="Consolas" w:hAnsi="Consolas" w:cs="Consolas"/>
-          <w:color w:val="000000"/>
-          <w:sz w:val="19"/>
-          <w:szCs w:val="19"/>
-          <w:highlight w:val="white"/>
-        </w:rPr>
-      </w:pPr>
-      <w:r>
-        <w:rPr>
-          <w:rFonts w:ascii="Consolas" w:hAnsi="Consolas" w:cs="Consolas"/>
-          <w:color w:val="0000FF"/>
-          <w:sz w:val="19"/>
-          <w:szCs w:val="19"/>
-          <w:highlight w:val="white"/>
-        </w:rPr>
-        <w:t xml:space="preserve">    &lt;</w:t>
-      </w:r>
-      <w:proofErr w:type="gramStart"/>
-      <w:r>
-        <w:rPr>
-          <w:rFonts w:ascii="Consolas" w:hAnsi="Consolas" w:cs="Consolas"/>
-          <w:color w:val="A31515"/>
-          <w:sz w:val="19"/>
-          <w:szCs w:val="19"/>
-          <w:highlight w:val="white"/>
-        </w:rPr>
-        <w:t>modules</w:t>
-      </w:r>
-      <w:proofErr w:type="gramEnd"/>
-      <w:r>
-        <w:rPr>
-          <w:rFonts w:ascii="Consolas" w:hAnsi="Consolas" w:cs="Consolas"/>
-          <w:color w:val="0000FF"/>
-          <w:sz w:val="19"/>
-          <w:szCs w:val="19"/>
-          <w:highlight w:val="white"/>
-        </w:rPr>
-        <w:t>&gt;</w:t>
-      </w:r>
-    </w:p>
-    <w:p>
-      <w:pPr>
-        <w:keepLines w:val="0"/>
-        <w:autoSpaceDE w:val="0"/>
-        <w:autoSpaceDN w:val="0"/>
-        <w:adjustRightInd w:val="0"/>
-        <w:rPr>
-          <w:rFonts w:ascii="Consolas" w:hAnsi="Consolas" w:cs="Consolas"/>
-          <w:color w:val="000000"/>
-          <w:sz w:val="19"/>
-          <w:szCs w:val="19"/>
-          <w:highlight w:val="white"/>
-        </w:rPr>
-      </w:pPr>
-      <w:r>
-        <w:rPr>
-          <w:rFonts w:ascii="Consolas" w:hAnsi="Consolas" w:cs="Consolas"/>
-          <w:color w:val="0000FF"/>
-          <w:sz w:val="19"/>
-          <w:szCs w:val="19"/>
-          <w:highlight w:val="white"/>
-        </w:rPr>
-        <w:t xml:space="preserve">      &lt;</w:t>
-      </w:r>
-      <w:r>
-        <w:rPr>
-          <w:rFonts w:ascii="Consolas" w:hAnsi="Consolas" w:cs="Consolas"/>
-          <w:color w:val="A31515"/>
-          <w:sz w:val="19"/>
-          <w:szCs w:val="19"/>
-          <w:highlight w:val="white"/>
-        </w:rPr>
-        <w:t>remove</w:t>
-      </w:r>
-      <w:r>
-        <w:rPr>
-          <w:rFonts w:ascii="Consolas" w:hAnsi="Consolas" w:cs="Consolas"/>
-          <w:color w:val="0000FF"/>
-          <w:sz w:val="19"/>
-          <w:szCs w:val="19"/>
-          <w:highlight w:val="white"/>
-        </w:rPr>
         <w:t xml:space="preserve"> </w:t>
       </w:r>
       <w:r>
@@ -1708,237 +1677,8 @@
           <w:szCs w:val="19"/>
           <w:highlight w:val="white"/>
         </w:rPr>
-        <w:t>name</w:t>
-      </w:r>
-      <w:r>
-        <w:rPr>
-          <w:rFonts w:ascii="Consolas" w:hAnsi="Consolas" w:cs="Consolas"/>
-          <w:color w:val="0000FF"/>
-          <w:sz w:val="19"/>
-          <w:szCs w:val="19"/>
-          <w:highlight w:val="white"/>
-        </w:rPr>
-        <w:t>=</w:t>
-      </w:r>
-      <w:r>
-        <w:rPr>
-          <w:rFonts w:ascii="Consolas" w:hAnsi="Consolas" w:cs="Consolas"/>
-          <w:color w:val="000000"/>
-          <w:sz w:val="19"/>
-          <w:szCs w:val="19"/>
-          <w:highlight w:val="white"/>
-        </w:rPr>
-        <w:t>"</w:t>
-      </w:r>
-      <w:r>
-        <w:rPr>
-          <w:rFonts w:ascii="Consolas" w:hAnsi="Consolas" w:cs="Consolas"/>
-          <w:color w:val="0000FF"/>
-          <w:sz w:val="19"/>
-          <w:szCs w:val="19"/>
-          <w:highlight w:val="white"/>
-        </w:rPr>
-        <w:t>UrlRoutingModule-4.0</w:t>
-      </w:r>
-      <w:r>
-        <w:rPr>
-          <w:rFonts w:ascii="Consolas" w:hAnsi="Consolas" w:cs="Consolas"/>
-          <w:color w:val="000000"/>
-          <w:sz w:val="19"/>
-          <w:szCs w:val="19"/>
-          <w:highlight w:val="white"/>
-        </w:rPr>
-        <w:t>"</w:t>
-      </w:r>
-      <w:r>
-        <w:rPr>
-          <w:rFonts w:ascii="Consolas" w:hAnsi="Consolas" w:cs="Consolas"/>
-          <w:color w:val="0000FF"/>
-          <w:sz w:val="19"/>
-          <w:szCs w:val="19"/>
-          <w:highlight w:val="white"/>
-        </w:rPr>
-        <w:t xml:space="preserve"> /&gt;</w:t>
-      </w:r>
-    </w:p>
-    <w:p>
-      <w:pPr>
-        <w:keepLines w:val="0"/>
-        <w:autoSpaceDE w:val="0"/>
-        <w:autoSpaceDN w:val="0"/>
-        <w:adjustRightInd w:val="0"/>
-        <w:rPr>
-          <w:rFonts w:ascii="Consolas" w:hAnsi="Consolas" w:cs="Consolas"/>
-          <w:color w:val="000000"/>
-          <w:sz w:val="19"/>
-          <w:szCs w:val="19"/>
-          <w:highlight w:val="white"/>
-        </w:rPr>
-      </w:pPr>
-      <w:r>
-        <w:rPr>
-          <w:rFonts w:ascii="Consolas" w:hAnsi="Consolas" w:cs="Consolas"/>
-          <w:color w:val="0000FF"/>
-          <w:sz w:val="19"/>
-          <w:szCs w:val="19"/>
-          <w:highlight w:val="white"/>
-        </w:rPr>
-        <w:t xml:space="preserve">      &lt;</w:t>
-      </w:r>
-      <w:r>
-        <w:rPr>
-          <w:rFonts w:ascii="Consolas" w:hAnsi="Consolas" w:cs="Consolas"/>
-          <w:color w:val="A31515"/>
-          <w:sz w:val="19"/>
-          <w:szCs w:val="19"/>
-          <w:highlight w:val="white"/>
-        </w:rPr>
-        <w:t>add</w:t>
-      </w:r>
-      <w:r>
-        <w:rPr>
-          <w:rFonts w:ascii="Consolas" w:hAnsi="Consolas" w:cs="Consolas"/>
-          <w:color w:val="0000FF"/>
-          <w:sz w:val="19"/>
-          <w:szCs w:val="19"/>
-          <w:highlight w:val="white"/>
-        </w:rPr>
-        <w:t xml:space="preserve"> </w:t>
-      </w:r>
-      <w:r>
-        <w:rPr>
-          <w:rFonts w:ascii="Consolas" w:hAnsi="Consolas" w:cs="Consolas"/>
-          <w:color w:val="FF0000"/>
-          <w:sz w:val="19"/>
-          <w:szCs w:val="19"/>
-          <w:highlight w:val="white"/>
-        </w:rPr>
-        <w:t>name</w:t>
-      </w:r>
-      <w:r>
-        <w:rPr>
-          <w:rFonts w:ascii="Consolas" w:hAnsi="Consolas" w:cs="Consolas"/>
-          <w:color w:val="0000FF"/>
-          <w:sz w:val="19"/>
-          <w:szCs w:val="19"/>
-          <w:highlight w:val="white"/>
-        </w:rPr>
-        <w:t>=</w:t>
-      </w:r>
-      <w:r>
-        <w:rPr>
-          <w:rFonts w:ascii="Consolas" w:hAnsi="Consolas" w:cs="Consolas"/>
-          <w:color w:val="000000"/>
-          <w:sz w:val="19"/>
-          <w:szCs w:val="19"/>
-          <w:highlight w:val="white"/>
-        </w:rPr>
-        <w:t>"</w:t>
-      </w:r>
-      <w:r>
-        <w:rPr>
-          <w:rFonts w:ascii="Consolas" w:hAnsi="Consolas" w:cs="Consolas"/>
-          <w:color w:val="0000FF"/>
-          <w:sz w:val="19"/>
-          <w:szCs w:val="19"/>
-          <w:highlight w:val="white"/>
-        </w:rPr>
-        <w:t>UrlRoutingModule-4.0</w:t>
-      </w:r>
-      <w:r>
-        <w:rPr>
-          <w:rFonts w:ascii="Consolas" w:hAnsi="Consolas" w:cs="Consolas"/>
-          <w:color w:val="000000"/>
-          <w:sz w:val="19"/>
-          <w:szCs w:val="19"/>
-          <w:highlight w:val="white"/>
-        </w:rPr>
-        <w:t>"</w:t>
-      </w:r>
-      <w:r>
-        <w:rPr>
-          <w:rFonts w:ascii="Consolas" w:hAnsi="Consolas" w:cs="Consolas"/>
-          <w:color w:val="0000FF"/>
-          <w:sz w:val="19"/>
-          <w:szCs w:val="19"/>
-          <w:highlight w:val="white"/>
-        </w:rPr>
-        <w:t xml:space="preserve"> </w:t>
-      </w:r>
-      <w:r>
-        <w:rPr>
-          <w:rFonts w:ascii="Consolas" w:hAnsi="Consolas" w:cs="Consolas"/>
-          <w:color w:val="FF0000"/>
-          <w:sz w:val="19"/>
-          <w:szCs w:val="19"/>
-          <w:highlight w:val="white"/>
-        </w:rPr>
-        <w:t>type</w:t>
-      </w:r>
-      <w:r>
-        <w:rPr>
-          <w:rFonts w:ascii="Consolas" w:hAnsi="Consolas" w:cs="Consolas"/>
-          <w:color w:val="0000FF"/>
-          <w:sz w:val="19"/>
-          <w:szCs w:val="19"/>
-          <w:highlight w:val="white"/>
-        </w:rPr>
-        <w:t>=</w:t>
-      </w:r>
-      <w:r>
-        <w:rPr>
-          <w:rFonts w:ascii="Consolas" w:hAnsi="Consolas" w:cs="Consolas"/>
-          <w:color w:val="000000"/>
-          <w:sz w:val="19"/>
-          <w:szCs w:val="19"/>
-          <w:highlight w:val="white"/>
-        </w:rPr>
-        <w:t>"</w:t>
-      </w:r>
-      <w:proofErr w:type="spellStart"/>
-      <w:r>
-        <w:rPr>
-          <w:rFonts w:ascii="Consolas" w:hAnsi="Consolas" w:cs="Consolas"/>
-          <w:color w:val="0000FF"/>
-          <w:sz w:val="19"/>
-          <w:szCs w:val="19"/>
-          <w:highlight w:val="white"/>
-        </w:rPr>
-        <w:t>System.Web.Routing.UrlRoutingModule</w:t>
-      </w:r>
-      <w:proofErr w:type="spellEnd"/>
-      <w:r>
-        <w:rPr>
-          <w:rFonts w:ascii="Consolas" w:hAnsi="Consolas" w:cs="Consolas"/>
-          <w:color w:val="000000"/>
-          <w:sz w:val="19"/>
-          <w:szCs w:val="19"/>
-          <w:highlight w:val="white"/>
-        </w:rPr>
-        <w:t>"</w:t>
-      </w:r>
-      <w:r>
-        <w:rPr>
-          <w:rFonts w:ascii="Consolas" w:hAnsi="Consolas" w:cs="Consolas"/>
-          <w:color w:val="0000FF"/>
-          <w:sz w:val="19"/>
-          <w:szCs w:val="19"/>
-          <w:highlight w:val="white"/>
-        </w:rPr>
-        <w:t xml:space="preserve"> </w:t>
-      </w:r>
-      <w:proofErr w:type="spellStart"/>
-      <w:r>
-        <w:rPr>
-          <w:rFonts w:ascii="Consolas" w:hAnsi="Consolas" w:cs="Consolas"/>
-          <w:color w:val="FF0000"/>
-          <w:sz w:val="19"/>
-          <w:szCs w:val="19"/>
-          <w:highlight w:val="white"/>
-        </w:rPr>
         <w:t>preCondition</w:t>
       </w:r>
-      <w:proofErr w:type="spellEnd"/>
       <w:r>
         <w:rPr>
           <w:rFonts w:ascii="Consolas" w:hAnsi="Consolas" w:cs="Consolas"/>
@@ -2032,7 +1772,7 @@
 </file>
 
 <file path=word/endnotes.xml><?xml version="1.0" encoding="utf-8"?>
-<w:endnotes xmlns:wpc="http://schemas.microsoft.com/office/word/2010/wordprocessingCanvas" xmlns:mc="http://schemas.openxmlformats.org/markup-compatibility/2006" xmlns:o="urn:schemas-microsoft-com:office:office" xmlns:r="http://schemas.openxmlformats.org/officeDocument/2006/relationships" xmlns:m="http://schemas.openxmlformats.org/officeDocument/2006/math" xmlns:v="urn:schemas-microsoft-com:vml" xmlns:wp14="http://schemas.microsoft.com/office/word/2010/wordprocessingDrawing" xmlns:wp="http://schemas.openxmlformats.org/drawingml/2006/wordprocessingDrawing" xmlns:w10="urn:schemas-microsoft-com:office:word" xmlns:w="http://schemas.openxmlformats.org/wordprocessingml/2006/main" xmlns:w14="http://schemas.microsoft.com/office/word/2010/wordml" xmlns:w15="http://schemas.microsoft.com/office/word/2012/wordml" xmlns:wpg="http://schemas.microsoft.com/office/word/2010/wordprocessingGroup" xmlns:wpi="http://schemas.microsoft.com/office/word/2010/wordprocessingInk" xmlns:wne="http://schemas.microsoft.com/office/word/2006/wordml" xmlns:wps="http://schemas.microsoft.com/office/word/2010/wordprocessingShape" mc:Ignorable="w14 w15 wp14">
+<w:endnotes xmlns:wpc="http://schemas.microsoft.com/office/word/2010/wordprocessingCanvas" xmlns:cx="http://schemas.microsoft.com/office/drawing/2014/chartex" xmlns:cx1="http://schemas.microsoft.com/office/drawing/2015/9/8/chartex" xmlns:mc="http://schemas.openxmlformats.org/markup-compatibility/2006" xmlns:o="urn:schemas-microsoft-com:office:office" xmlns:r="http://schemas.openxmlformats.org/officeDocument/2006/relationships" xmlns:m="http://schemas.openxmlformats.org/officeDocument/2006/math" xmlns:v="urn:schemas-microsoft-com:vml" xmlns:wp14="http://schemas.microsoft.com/office/word/2010/wordprocessingDrawing" xmlns:wp="http://schemas.openxmlformats.org/drawingml/2006/wordprocessingDrawing" xmlns:w10="urn:schemas-microsoft-com:office:word" xmlns:w="http://schemas.openxmlformats.org/wordprocessingml/2006/main" xmlns:w14="http://schemas.microsoft.com/office/word/2010/wordml" xmlns:w15="http://schemas.microsoft.com/office/word/2012/wordml" xmlns:w16se="http://schemas.microsoft.com/office/word/2015/wordml/symex" xmlns:wpg="http://schemas.microsoft.com/office/word/2010/wordprocessingGroup" xmlns:wpi="http://schemas.microsoft.com/office/word/2010/wordprocessingInk" xmlns:wne="http://schemas.microsoft.com/office/word/2006/wordml" xmlns:wps="http://schemas.microsoft.com/office/word/2010/wordprocessingShape" mc:Ignorable="w14 w15 w16se wp14">
   <w:endnote w:type="separator" w:id="-1">
     <w:p>
       <w:r>
@@ -2051,7 +1791,7 @@
 </file>
 
 <file path=word/footer1.xml><?xml version="1.0" encoding="utf-8"?>
-<w:ftr xmlns:wpc="http://schemas.microsoft.com/office/word/2010/wordprocessingCanvas" xmlns:mc="http://schemas.openxmlformats.org/markup-compatibility/2006" xmlns:o="urn:schemas-microsoft-com:office:office" xmlns:r="http://schemas.openxmlformats.org/officeDocument/2006/relationships" xmlns:m="http://schemas.openxmlformats.org/officeDocument/2006/math" xmlns:v="urn:schemas-microsoft-com:vml" xmlns:wp14="http://schemas.microsoft.com/office/word/2010/wordprocessingDrawing" xmlns:wp="http://schemas.openxmlformats.org/drawingml/2006/wordprocessingDrawing" xmlns:w10="urn:schemas-microsoft-com:office:word" xmlns:w="http://schemas.openxmlformats.org/wordprocessingml/2006/main" xmlns:w14="http://schemas.microsoft.com/office/word/2010/wordml" xmlns:w15="http://schemas.microsoft.com/office/word/2012/wordml" xmlns:wpg="http://schemas.microsoft.com/office/word/2010/wordprocessingGroup" xmlns:wpi="http://schemas.microsoft.com/office/word/2010/wordprocessingInk" xmlns:wne="http://schemas.microsoft.com/office/word/2006/wordml" xmlns:wps="http://schemas.microsoft.com/office/word/2010/wordprocessingShape" mc:Ignorable="w14 w15 wp14">
+<w:ftr xmlns:wpc="http://schemas.microsoft.com/office/word/2010/wordprocessingCanvas" xmlns:cx="http://schemas.microsoft.com/office/drawing/2014/chartex" xmlns:cx1="http://schemas.microsoft.com/office/drawing/2015/9/8/chartex" xmlns:mc="http://schemas.openxmlformats.org/markup-compatibility/2006" xmlns:o="urn:schemas-microsoft-com:office:office" xmlns:r="http://schemas.openxmlformats.org/officeDocument/2006/relationships" xmlns:m="http://schemas.openxmlformats.org/officeDocument/2006/math" xmlns:v="urn:schemas-microsoft-com:vml" xmlns:wp14="http://schemas.microsoft.com/office/word/2010/wordprocessingDrawing" xmlns:wp="http://schemas.openxmlformats.org/drawingml/2006/wordprocessingDrawing" xmlns:w10="urn:schemas-microsoft-com:office:word" xmlns:w="http://schemas.openxmlformats.org/wordprocessingml/2006/main" xmlns:w14="http://schemas.microsoft.com/office/word/2010/wordml" xmlns:w15="http://schemas.microsoft.com/office/word/2012/wordml" xmlns:w16se="http://schemas.microsoft.com/office/word/2015/wordml/symex" xmlns:wpg="http://schemas.microsoft.com/office/word/2010/wordprocessingGroup" xmlns:wpi="http://schemas.microsoft.com/office/word/2010/wordprocessingInk" xmlns:wne="http://schemas.microsoft.com/office/word/2006/wordml" xmlns:wps="http://schemas.microsoft.com/office/word/2010/wordprocessingShape" mc:Ignorable="w14 w15 w16se wp14">
   <w:p>
     <w:pPr>
       <w:pStyle w:val="Footer"/>
@@ -2072,7 +1812,7 @@
       <w:fldChar w:fldCharType="separate"/>
     </w:r>
     <w:r>
-      <w:instrText>1.1</w:instrText>
+      <w:instrText>1.2</w:instrText>
     </w:r>
     <w:r>
       <w:fldChar w:fldCharType="end"/>
@@ -2149,7 +1889,7 @@
       <w:fldChar w:fldCharType="separate"/>
     </w:r>
     <w:r>
-      <w:t>Revision: 1.1</w:t>
+      <w:t>Revision: 1.2</w:t>
     </w:r>
     <w:r>
       <w:fldChar w:fldCharType="end"/>
@@ -2211,7 +1951,7 @@
       <w:fldChar w:fldCharType="separate"/>
     </w:r>
     <w:r>
-      <w:t>Mar 2015</w:t>
+      <w:t>Jan 2016</w:t>
     </w:r>
     <w:r>
       <w:fldChar w:fldCharType="end"/>
@@ -2233,7 +1973,7 @@
       <w:fldChar w:fldCharType="separate"/>
     </w:r>
     <w:r>
-      <w:t>0.18.0</w:t>
+      <w:t>1.0.0</w:t>
     </w:r>
     <w:r>
       <w:fldChar w:fldCharType="end"/>
@@ -2357,7 +2097,7 @@
         </mc:Choice>
         <mc:Fallback>
           <w:pict>
-            <v:line w14:anchorId="64DA7615" id="Line 101" o:spid="_x0000_s1026" style="position:absolute;z-index:251660288;visibility:visible;mso-wrap-style:square;mso-width-percent:0;mso-height-percent:0;mso-wrap-distance-left:9pt;mso-wrap-distance-top:0;mso-wrap-distance-right:9pt;mso-wrap-distance-bottom:0;mso-position-horizontal:absolute;mso-position-horizontal-relative:page;mso-position-vertical:absolute;mso-position-vertical-relative:page;mso-width-percent:0;mso-height-percent:0;mso-width-relative:page;mso-height-relative:page" from="56.7pt,785.3pt" to="524.4pt,785.3pt" o:gfxdata="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" o:allowincell="f" o:allowoverlap="f" strokeweight=".5pt">
+            <v:line w14:anchorId="02115B30" id="Line 101" o:spid="_x0000_s1026" style="position:absolute;z-index:251660288;visibility:visible;mso-wrap-style:square;mso-width-percent:0;mso-height-percent:0;mso-wrap-distance-left:9pt;mso-wrap-distance-top:0;mso-wrap-distance-right:9pt;mso-wrap-distance-bottom:0;mso-position-horizontal:absolute;mso-position-horizontal-relative:page;mso-position-vertical:absolute;mso-position-vertical-relative:page;mso-width-percent:0;mso-height-percent:0;mso-width-relative:page;mso-height-relative:page" from="56.7pt,785.3pt" to="524.4pt,785.3pt" o:gfxdata="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" o:allowincell="f" o:allowoverlap="f" strokeweight=".5pt">
               <w10:wrap anchorx="page" anchory="page"/>
               <w10:anchorlock/>
             </v:line>
@@ -2370,7 +2110,7 @@
 </file>
 
 <file path=word/footer2.xml><?xml version="1.0" encoding="utf-8"?>
-<w:ftr xmlns:wpc="http://schemas.microsoft.com/office/word/2010/wordprocessingCanvas" xmlns:mc="http://schemas.openxmlformats.org/markup-compatibility/2006" xmlns:o="urn:schemas-microsoft-com:office:office" xmlns:r="http://schemas.openxmlformats.org/officeDocument/2006/relationships" xmlns:m="http://schemas.openxmlformats.org/officeDocument/2006/math" xmlns:v="urn:schemas-microsoft-com:vml" xmlns:wp14="http://schemas.microsoft.com/office/word/2010/wordprocessingDrawing" xmlns:wp="http://schemas.openxmlformats.org/drawingml/2006/wordprocessingDrawing" xmlns:w10="urn:schemas-microsoft-com:office:word" xmlns:w="http://schemas.openxmlformats.org/wordprocessingml/2006/main" xmlns:w14="http://schemas.microsoft.com/office/word/2010/wordml" xmlns:w15="http://schemas.microsoft.com/office/word/2012/wordml" xmlns:wpg="http://schemas.microsoft.com/office/word/2010/wordprocessingGroup" xmlns:wpi="http://schemas.microsoft.com/office/word/2010/wordprocessingInk" xmlns:wne="http://schemas.microsoft.com/office/word/2006/wordml" xmlns:wps="http://schemas.microsoft.com/office/word/2010/wordprocessingShape" mc:Ignorable="w14 w15 wp14">
+<w:ftr xmlns:wpc="http://schemas.microsoft.com/office/word/2010/wordprocessingCanvas" xmlns:cx="http://schemas.microsoft.com/office/drawing/2014/chartex" xmlns:cx1="http://schemas.microsoft.com/office/drawing/2015/9/8/chartex" xmlns:mc="http://schemas.openxmlformats.org/markup-compatibility/2006" xmlns:o="urn:schemas-microsoft-com:office:office" xmlns:r="http://schemas.openxmlformats.org/officeDocument/2006/relationships" xmlns:m="http://schemas.openxmlformats.org/officeDocument/2006/math" xmlns:v="urn:schemas-microsoft-com:vml" xmlns:wp14="http://schemas.microsoft.com/office/word/2010/wordprocessingDrawing" xmlns:wp="http://schemas.openxmlformats.org/drawingml/2006/wordprocessingDrawing" xmlns:w10="urn:schemas-microsoft-com:office:word" xmlns:w="http://schemas.openxmlformats.org/wordprocessingml/2006/main" xmlns:w14="http://schemas.microsoft.com/office/word/2010/wordml" xmlns:w15="http://schemas.microsoft.com/office/word/2012/wordml" xmlns:w16se="http://schemas.microsoft.com/office/word/2015/wordml/symex" xmlns:wpg="http://schemas.microsoft.com/office/word/2010/wordprocessingGroup" xmlns:wpi="http://schemas.microsoft.com/office/word/2010/wordprocessingInk" xmlns:wne="http://schemas.microsoft.com/office/word/2006/wordml" xmlns:wps="http://schemas.microsoft.com/office/word/2010/wordprocessingShape" mc:Ignorable="w14 w15 w16se wp14">
   <w:p>
     <w:pPr>
       <w:pStyle w:val="Footer"/>
@@ -2379,10 +2119,10 @@
       <w:fldChar w:fldCharType="begin"/>
     </w:r>
     <w:r>
-      <w:instrText xml:space="preserve"> DOC</w:instrText>
-    </w:r>
-    <w:r>
-      <w:instrText xml:space="preserve">PROPERTY "SystemAbbreviation" </w:instrText>
+      <w:instrText xml:space="preserve"> DOCP</w:instrText>
+    </w:r>
+    <w:r>
+      <w:instrText xml:space="preserve">ROPERTY "SystemAbbreviation" </w:instrText>
     </w:r>
     <w:r>
       <w:fldChar w:fldCharType="separate"/>
@@ -2406,7 +2146,7 @@
       <w:fldChar w:fldCharType="separate"/>
     </w:r>
     <w:r>
-      <w:t>0.18.0</w:t>
+      <w:t>1.0.0</w:t>
     </w:r>
     <w:r>
       <w:fldChar w:fldCharType="end"/>
@@ -2433,7 +2173,7 @@
       <w:fldChar w:fldCharType="separate"/>
     </w:r>
     <w:r>
-      <w:instrText>1.1</w:instrText>
+      <w:instrText>1.2</w:instrText>
     </w:r>
     <w:r>
       <w:fldChar w:fldCharType="end"/>
@@ -2510,7 +2250,7 @@
       <w:fldChar w:fldCharType="separate"/>
     </w:r>
     <w:r>
-      <w:t>Revision: 1.1</w:t>
+      <w:t>Revision: 1.2</w:t>
     </w:r>
     <w:r>
       <w:fldChar w:fldCharType="end"/>
@@ -2551,7 +2291,7 @@
       <w:fldChar w:fldCharType="separate"/>
     </w:r>
     <w:r>
-      <w:t>Mar 2015</w:t>
+      <w:t>Jan 2016</w:t>
     </w:r>
     <w:r>
       <w:fldChar w:fldCharType="end"/>
@@ -2675,7 +2415,7 @@
         </mc:Choice>
         <mc:Fallback>
           <w:pict>
-            <v:line w14:anchorId="11C39CF6" id="Line 100" o:spid="_x0000_s1026" style="position:absolute;z-index:251654144;visibility:visible;mso-wrap-style:square;mso-width-percent:0;mso-height-percent:0;mso-wrap-distance-left:9pt;mso-wrap-distance-top:0;mso-wrap-distance-right:9pt;mso-wrap-distance-bottom:0;mso-position-horizontal:absolute;mso-position-horizontal-relative:page;mso-position-vertical:absolute;mso-position-vertical-relative:page;mso-width-percent:0;mso-height-percent:0;mso-width-relative:page;mso-height-relative:page" from="70.9pt,785.3pt" to="538.6pt,785.3pt" o:gfxdata="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" o:allowincell="f" o:allowoverlap="f" strokeweight=".5pt">
+            <v:line w14:anchorId="38A47848" id="Line 100" o:spid="_x0000_s1026" style="position:absolute;z-index:251654144;visibility:visible;mso-wrap-style:square;mso-width-percent:0;mso-height-percent:0;mso-wrap-distance-left:9pt;mso-wrap-distance-top:0;mso-wrap-distance-right:9pt;mso-wrap-distance-bottom:0;mso-position-horizontal:absolute;mso-position-horizontal-relative:page;mso-position-vertical:absolute;mso-position-vertical-relative:page;mso-width-percent:0;mso-height-percent:0;mso-width-relative:page;mso-height-relative:page" from="70.9pt,785.3pt" to="538.6pt,785.3pt" o:gfxdata="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" o:allowincell="f" o:allowoverlap="f" strokeweight=".5pt">
               <w10:wrap anchorx="page" anchory="page"/>
               <w10:anchorlock/>
             </v:line>
@@ -2688,7 +2428,7 @@
 </file>
 
 <file path=word/footnotes.xml><?xml version="1.0" encoding="utf-8"?>
-<w:footnotes xmlns:wpc="http://schemas.microsoft.com/office/word/2010/wordprocessingCanvas" xmlns:mc="http://schemas.openxmlformats.org/markup-compatibility/2006" xmlns:o="urn:schemas-microsoft-com:office:office" xmlns:r="http://schemas.openxmlformats.org/officeDocument/2006/relationships" xmlns:m="http://schemas.openxmlformats.org/officeDocument/2006/math" xmlns:v="urn:schemas-microsoft-com:vml" xmlns:wp14="http://schemas.microsoft.com/office/word/2010/wordprocessingDrawing" xmlns:wp="http://schemas.openxmlformats.org/drawingml/2006/wordprocessingDrawing" xmlns:w10="urn:schemas-microsoft-com:office:word" xmlns:w="http://schemas.openxmlformats.org/wordprocessingml/2006/main" xmlns:w14="http://schemas.microsoft.com/office/word/2010/wordml" xmlns:w15="http://schemas.microsoft.com/office/word/2012/wordml" xmlns:wpg="http://schemas.microsoft.com/office/word/2010/wordprocessingGroup" xmlns:wpi="http://schemas.microsoft.com/office/word/2010/wordprocessingInk" xmlns:wne="http://schemas.microsoft.com/office/word/2006/wordml" xmlns:wps="http://schemas.microsoft.com/office/word/2010/wordprocessingShape" mc:Ignorable="w14 w15 wp14">
+<w:footnotes xmlns:wpc="http://schemas.microsoft.com/office/word/2010/wordprocessingCanvas" xmlns:cx="http://schemas.microsoft.com/office/drawing/2014/chartex" xmlns:cx1="http://schemas.microsoft.com/office/drawing/2015/9/8/chartex" xmlns:mc="http://schemas.openxmlformats.org/markup-compatibility/2006" xmlns:o="urn:schemas-microsoft-com:office:office" xmlns:r="http://schemas.openxmlformats.org/officeDocument/2006/relationships" xmlns:m="http://schemas.openxmlformats.org/officeDocument/2006/math" xmlns:v="urn:schemas-microsoft-com:vml" xmlns:wp14="http://schemas.microsoft.com/office/word/2010/wordprocessingDrawing" xmlns:wp="http://schemas.openxmlformats.org/drawingml/2006/wordprocessingDrawing" xmlns:w10="urn:schemas-microsoft-com:office:word" xmlns:w="http://schemas.openxmlformats.org/wordprocessingml/2006/main" xmlns:w14="http://schemas.microsoft.com/office/word/2010/wordml" xmlns:w15="http://schemas.microsoft.com/office/word/2012/wordml" xmlns:w16se="http://schemas.microsoft.com/office/word/2015/wordml/symex" xmlns:wpg="http://schemas.microsoft.com/office/word/2010/wordprocessingGroup" xmlns:wpi="http://schemas.microsoft.com/office/word/2010/wordprocessingInk" xmlns:wne="http://schemas.microsoft.com/office/word/2006/wordml" xmlns:wps="http://schemas.microsoft.com/office/word/2010/wordprocessingShape" mc:Ignorable="w14 w15 w16se wp14">
   <w:footnote w:type="separator" w:id="-1">
     <w:p>
       <w:r>
@@ -2707,7 +2447,7 @@
 </file>
 
 <file path=word/header1.xml><?xml version="1.0" encoding="utf-8"?>
-<w:hdr xmlns:wpc="http://schemas.microsoft.com/office/word/2010/wordprocessingCanvas" xmlns:mc="http://schemas.openxmlformats.org/markup-compatibility/2006" xmlns:o="urn:schemas-microsoft-com:office:office" xmlns:r="http://schemas.openxmlformats.org/officeDocument/2006/relationships" xmlns:m="http://schemas.openxmlformats.org/officeDocument/2006/math" xmlns:v="urn:schemas-microsoft-com:vml" xmlns:wp14="http://schemas.microsoft.com/office/word/2010/wordprocessingDrawing" xmlns:wp="http://schemas.openxmlformats.org/drawingml/2006/wordprocessingDrawing" xmlns:w10="urn:schemas-microsoft-com:office:word" xmlns:w="http://schemas.openxmlformats.org/wordprocessingml/2006/main" xmlns:w14="http://schemas.microsoft.com/office/word/2010/wordml" xmlns:w15="http://schemas.microsoft.com/office/word/2012/wordml" xmlns:wpg="http://schemas.microsoft.com/office/word/2010/wordprocessingGroup" xmlns:wpi="http://schemas.microsoft.com/office/word/2010/wordprocessingInk" xmlns:wne="http://schemas.microsoft.com/office/word/2006/wordml" xmlns:wps="http://schemas.microsoft.com/office/word/2010/wordprocessingShape" mc:Ignorable="w14 w15 wp14">
+<w:hdr xmlns:wpc="http://schemas.microsoft.com/office/word/2010/wordprocessingCanvas" xmlns:cx="http://schemas.microsoft.com/office/drawing/2014/chartex" xmlns:cx1="http://schemas.microsoft.com/office/drawing/2015/9/8/chartex" xmlns:mc="http://schemas.openxmlformats.org/markup-compatibility/2006" xmlns:o="urn:schemas-microsoft-com:office:office" xmlns:r="http://schemas.openxmlformats.org/officeDocument/2006/relationships" xmlns:m="http://schemas.openxmlformats.org/officeDocument/2006/math" xmlns:v="urn:schemas-microsoft-com:vml" xmlns:wp14="http://schemas.microsoft.com/office/word/2010/wordprocessingDrawing" xmlns:wp="http://schemas.openxmlformats.org/drawingml/2006/wordprocessingDrawing" xmlns:w10="urn:schemas-microsoft-com:office:word" xmlns:w="http://schemas.openxmlformats.org/wordprocessingml/2006/main" xmlns:w14="http://schemas.microsoft.com/office/word/2010/wordml" xmlns:w15="http://schemas.microsoft.com/office/word/2012/wordml" xmlns:w16se="http://schemas.microsoft.com/office/word/2015/wordml/symex" xmlns:wpg="http://schemas.microsoft.com/office/word/2010/wordprocessingGroup" xmlns:wpi="http://schemas.microsoft.com/office/word/2010/wordprocessingInk" xmlns:wne="http://schemas.microsoft.com/office/word/2006/wordml" xmlns:wps="http://schemas.microsoft.com/office/word/2010/wordprocessingShape" mc:Ignorable="w14 w15 w16se wp14">
   <w:p>
     <w:pPr>
       <w:pStyle w:val="Header"/>
@@ -2780,7 +2520,7 @@
         </mc:Choice>
         <mc:Fallback>
           <w:pict>
-            <v:line w14:anchorId="19235256" id="Line 102" o:spid="_x0000_s1026" style="position:absolute;z-index:251656192;visibility:visible;mso-wrap-style:square;mso-width-percent:0;mso-height-percent:0;mso-wrap-distance-left:9pt;mso-wrap-distance-top:0;mso-wrap-distance-right:9pt;mso-wrap-distance-bottom:0;mso-position-horizontal:absolute;mso-position-horizontal-relative:page;mso-position-vertical:absolute;mso-position-vertical-relative:page;mso-width-percent:0;mso-height-percent:0;mso-width-relative:page;mso-height-relative:page" from="56.7pt,70.9pt" to="524.4pt,70.9pt" o:gfxdata="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" o:allowincell="f" o:allowoverlap="f" strokeweight=".5pt">
+            <v:line w14:anchorId="0F9B98D4" id="Line 102" o:spid="_x0000_s1026" style="position:absolute;z-index:251656192;visibility:visible;mso-wrap-style:square;mso-width-percent:0;mso-height-percent:0;mso-wrap-distance-left:9pt;mso-wrap-distance-top:0;mso-wrap-distance-right:9pt;mso-wrap-distance-bottom:0;mso-position-horizontal:absolute;mso-position-horizontal-relative:page;mso-position-vertical:absolute;mso-position-vertical-relative:page;mso-width-percent:0;mso-height-percent:0;mso-width-relative:page;mso-height-relative:page" from="56.7pt,70.9pt" to="524.4pt,70.9pt" o:gfxdata="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" o:allowincell="f" o:allowoverlap="f" strokeweight=".5pt">
               <w10:wrap anchorx="page" anchory="page"/>
               <w10:anchorlock/>
             </v:line>
@@ -2867,7 +2607,7 @@
 </file>
 
 <file path=word/header2.xml><?xml version="1.0" encoding="utf-8"?>
-<w:hdr xmlns:wpc="http://schemas.microsoft.com/office/word/2010/wordprocessingCanvas" xmlns:mc="http://schemas.openxmlformats.org/markup-compatibility/2006" xmlns:o="urn:schemas-microsoft-com:office:office" xmlns:r="http://schemas.openxmlformats.org/officeDocument/2006/relationships" xmlns:m="http://schemas.openxmlformats.org/officeDocument/2006/math" xmlns:v="urn:schemas-microsoft-com:vml" xmlns:wp14="http://schemas.microsoft.com/office/word/2010/wordprocessingDrawing" xmlns:wp="http://schemas.openxmlformats.org/drawingml/2006/wordprocessingDrawing" xmlns:w10="urn:schemas-microsoft-com:office:word" xmlns:w="http://schemas.openxmlformats.org/wordprocessingml/2006/main" xmlns:w14="http://schemas.microsoft.com/office/word/2010/wordml" xmlns:w15="http://schemas.microsoft.com/office/word/2012/wordml" xmlns:wpg="http://schemas.microsoft.com/office/word/2010/wordprocessingGroup" xmlns:wpi="http://schemas.microsoft.com/office/word/2010/wordprocessingInk" xmlns:wne="http://schemas.microsoft.com/office/word/2006/wordml" xmlns:wps="http://schemas.microsoft.com/office/word/2010/wordprocessingShape" mc:Ignorable="w14 w15 wp14">
+<w:hdr xmlns:wpc="http://schemas.microsoft.com/office/word/2010/wordprocessingCanvas" xmlns:cx="http://schemas.microsoft.com/office/drawing/2014/chartex" xmlns:cx1="http://schemas.microsoft.com/office/drawing/2015/9/8/chartex" xmlns:mc="http://schemas.openxmlformats.org/markup-compatibility/2006" xmlns:o="urn:schemas-microsoft-com:office:office" xmlns:r="http://schemas.openxmlformats.org/officeDocument/2006/relationships" xmlns:m="http://schemas.openxmlformats.org/officeDocument/2006/math" xmlns:v="urn:schemas-microsoft-com:vml" xmlns:wp14="http://schemas.microsoft.com/office/word/2010/wordprocessingDrawing" xmlns:wp="http://schemas.openxmlformats.org/drawingml/2006/wordprocessingDrawing" xmlns:w10="urn:schemas-microsoft-com:office:word" xmlns:w="http://schemas.openxmlformats.org/wordprocessingml/2006/main" xmlns:w14="http://schemas.microsoft.com/office/word/2010/wordml" xmlns:w15="http://schemas.microsoft.com/office/word/2012/wordml" xmlns:w16se="http://schemas.microsoft.com/office/word/2015/wordml/symex" xmlns:wpg="http://schemas.microsoft.com/office/word/2010/wordprocessingGroup" xmlns:wpi="http://schemas.microsoft.com/office/word/2010/wordprocessingInk" xmlns:wne="http://schemas.microsoft.com/office/word/2006/wordml" xmlns:wps="http://schemas.microsoft.com/office/word/2010/wordprocessingShape" mc:Ignorable="w14 w15 w16se wp14">
   <w:p>
     <w:pPr>
       <w:pStyle w:val="Header"/>
@@ -2993,7 +2733,7 @@
         </mc:Choice>
         <mc:Fallback>
           <w:pict>
-            <v:line w14:anchorId="3A1A0BA6" id="Line 103" o:spid="_x0000_s1026" style="position:absolute;z-index:251659264;visibility:visible;mso-wrap-style:square;mso-width-percent:0;mso-height-percent:0;mso-wrap-distance-left:9pt;mso-wrap-distance-top:0;mso-wrap-distance-right:9pt;mso-wrap-distance-bottom:0;mso-position-horizontal:absolute;mso-position-horizontal-relative:page;mso-position-vertical:absolute;mso-position-vertical-relative:page;mso-width-percent:0;mso-height-percent:0;mso-width-relative:page;mso-height-relative:page" from="70.9pt,70.9pt" to="538.6pt,70.9pt" o:gfxdata="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" o:allowincell="f" o:allowoverlap="f" strokeweight=".5pt">
+            <v:line w14:anchorId="4576A7D7" id="Line 103" o:spid="_x0000_s1026" style="position:absolute;z-index:251659264;visibility:visible;mso-wrap-style:square;mso-width-percent:0;mso-height-percent:0;mso-wrap-distance-left:9pt;mso-wrap-distance-top:0;mso-wrap-distance-right:9pt;mso-wrap-distance-bottom:0;mso-position-horizontal:absolute;mso-position-horizontal-relative:page;mso-position-vertical:absolute;mso-position-vertical-relative:page;mso-width-percent:0;mso-height-percent:0;mso-width-relative:page;mso-height-relative:page" from="70.9pt,70.9pt" to="538.6pt,70.9pt" o:gfxdata="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" o:allowincell="f" o:allowoverlap="f" strokeweight=".5pt">
               <w10:wrap anchorx="page" anchory="page"/>
               <w10:anchorlock/>
             </v:line>
@@ -3027,7 +2767,7 @@
 </file>
 
 <file path=word/header3.xml><?xml version="1.0" encoding="utf-8"?>
-<w:hdr xmlns:wpc="http://schemas.microsoft.com/office/word/2010/wordprocessingCanvas" xmlns:mc="http://schemas.openxmlformats.org/markup-compatibility/2006" xmlns:o="urn:schemas-microsoft-com:office:office" xmlns:r="http://schemas.openxmlformats.org/officeDocument/2006/relationships" xmlns:m="http://schemas.openxmlformats.org/officeDocument/2006/math" xmlns:v="urn:schemas-microsoft-com:vml" xmlns:wp14="http://schemas.microsoft.com/office/word/2010/wordprocessingDrawing" xmlns:wp="http://schemas.openxmlformats.org/drawingml/2006/wordprocessingDrawing" xmlns:w10="urn:schemas-microsoft-com:office:word" xmlns:w="http://schemas.openxmlformats.org/wordprocessingml/2006/main" xmlns:w14="http://schemas.microsoft.com/office/word/2010/wordml" xmlns:w15="http://schemas.microsoft.com/office/word/2012/wordml" xmlns:wpg="http://schemas.microsoft.com/office/word/2010/wordprocessingGroup" xmlns:wpi="http://schemas.microsoft.com/office/word/2010/wordprocessingInk" xmlns:wne="http://schemas.microsoft.com/office/word/2006/wordml" xmlns:wps="http://schemas.microsoft.com/office/word/2010/wordprocessingShape" mc:Ignorable="w14 w15 wp14">
+<w:hdr xmlns:wpc="http://schemas.microsoft.com/office/word/2010/wordprocessingCanvas" xmlns:cx="http://schemas.microsoft.com/office/drawing/2014/chartex" xmlns:cx1="http://schemas.microsoft.com/office/drawing/2015/9/8/chartex" xmlns:mc="http://schemas.openxmlformats.org/markup-compatibility/2006" xmlns:o="urn:schemas-microsoft-com:office:office" xmlns:r="http://schemas.openxmlformats.org/officeDocument/2006/relationships" xmlns:m="http://schemas.openxmlformats.org/officeDocument/2006/math" xmlns:v="urn:schemas-microsoft-com:vml" xmlns:wp14="http://schemas.microsoft.com/office/word/2010/wordprocessingDrawing" xmlns:wp="http://schemas.openxmlformats.org/drawingml/2006/wordprocessingDrawing" xmlns:w10="urn:schemas-microsoft-com:office:word" xmlns:w="http://schemas.openxmlformats.org/wordprocessingml/2006/main" xmlns:w14="http://schemas.microsoft.com/office/word/2010/wordml" xmlns:w15="http://schemas.microsoft.com/office/word/2012/wordml" xmlns:w16se="http://schemas.microsoft.com/office/word/2015/wordml/symex" xmlns:wpg="http://schemas.microsoft.com/office/word/2010/wordprocessingGroup" xmlns:wpi="http://schemas.microsoft.com/office/word/2010/wordprocessingInk" xmlns:wne="http://schemas.microsoft.com/office/word/2006/wordml" xmlns:wps="http://schemas.microsoft.com/office/word/2010/wordprocessingShape" mc:Ignorable="w14 w15 w16se wp14">
   <w:p>
     <w:pPr>
       <w:pStyle w:val="Header"/>
@@ -3095,8 +2835,8 @@
 </file>
 
 <file path=word/numbering.xml><?xml version="1.0" encoding="utf-8"?>
-<w:numbering xmlns:wpc="http://schemas.microsoft.com/office/word/2010/wordprocessingCanvas" xmlns:mc="http://schemas.openxmlformats.org/markup-compatibility/2006" xmlns:o="urn:schemas-microsoft-com:office:office" xmlns:r="http://schemas.openxmlformats.org/officeDocument/2006/relationships" xmlns:m="http://schemas.openxmlformats.org/officeDocument/2006/math" xmlns:v="urn:schemas-microsoft-com:vml" xmlns:wp14="http://schemas.microsoft.com/office/word/2010/wordprocessingDrawing" xmlns:wp="http://schemas.openxmlformats.org/drawingml/2006/wordprocessingDrawing" xmlns:w10="urn:schemas-microsoft-com:office:word" xmlns:w="http://schemas.openxmlformats.org/wordprocessingml/2006/main" xmlns:w14="http://schemas.microsoft.com/office/word/2010/wordml" xmlns:w15="http://schemas.microsoft.com/office/word/2012/wordml" xmlns:wpg="http://schemas.microsoft.com/office/word/2010/wordprocessingGroup" xmlns:wpi="http://schemas.microsoft.com/office/word/2010/wordprocessingInk" xmlns:wne="http://schemas.microsoft.com/office/word/2006/wordml" xmlns:wps="http://schemas.microsoft.com/office/word/2010/wordprocessingShape" mc:Ignorable="w14 w15 wp14">
-  <w:abstractNum w:abstractNumId="0">
+<w:numbering xmlns:wpc="http://schemas.microsoft.com/office/word/2010/wordprocessingCanvas" xmlns:cx="http://schemas.microsoft.com/office/drawing/2014/chartex" xmlns:cx1="http://schemas.microsoft.com/office/drawing/2015/9/8/chartex" xmlns:mc="http://schemas.openxmlformats.org/markup-compatibility/2006" xmlns:o="urn:schemas-microsoft-com:office:office" xmlns:r="http://schemas.openxmlformats.org/officeDocument/2006/relationships" xmlns:m="http://schemas.openxmlformats.org/officeDocument/2006/math" xmlns:v="urn:schemas-microsoft-com:vml" xmlns:wp14="http://schemas.microsoft.com/office/word/2010/wordprocessingDrawing" xmlns:wp="http://schemas.openxmlformats.org/drawingml/2006/wordprocessingDrawing" xmlns:w10="urn:schemas-microsoft-com:office:word" xmlns:w="http://schemas.openxmlformats.org/wordprocessingml/2006/main" xmlns:w14="http://schemas.microsoft.com/office/word/2010/wordml" xmlns:w15="http://schemas.microsoft.com/office/word/2012/wordml" xmlns:w16se="http://schemas.microsoft.com/office/word/2015/wordml/symex" xmlns:wpg="http://schemas.microsoft.com/office/word/2010/wordprocessingGroup" xmlns:wpi="http://schemas.microsoft.com/office/word/2010/wordprocessingInk" xmlns:wne="http://schemas.microsoft.com/office/word/2006/wordml" xmlns:wps="http://schemas.microsoft.com/office/word/2010/wordprocessingShape" mc:Ignorable="w14 w15 w16se wp14">
+  <w:abstractNum w:abstractNumId="0" w15:restartNumberingAfterBreak="0">
     <w:nsid w:val="023F46F7"/>
     <w:multiLevelType w:val="hybridMultilevel"/>
     <w:tmpl w:val="6E7CF24C"/>
@@ -3209,7 +2949,7 @@
       </w:rPr>
     </w:lvl>
   </w:abstractNum>
-  <w:abstractNum w:abstractNumId="1">
+  <w:abstractNum w:abstractNumId="1" w15:restartNumberingAfterBreak="0">
     <w:nsid w:val="044C157A"/>
     <w:multiLevelType w:val="hybridMultilevel"/>
     <w:tmpl w:val="22FC81C4"/>
@@ -3322,7 +3062,7 @@
       </w:rPr>
     </w:lvl>
   </w:abstractNum>
-  <w:abstractNum w:abstractNumId="2">
+  <w:abstractNum w:abstractNumId="2" w15:restartNumberingAfterBreak="0">
     <w:nsid w:val="04EA3D4D"/>
     <w:multiLevelType w:val="hybridMultilevel"/>
     <w:tmpl w:val="F282F102"/>
@@ -3408,7 +3148,7 @@
       </w:pPr>
     </w:lvl>
   </w:abstractNum>
-  <w:abstractNum w:abstractNumId="3">
+  <w:abstractNum w:abstractNumId="3" w15:restartNumberingAfterBreak="0">
     <w:nsid w:val="09D73EEA"/>
     <w:multiLevelType w:val="hybridMultilevel"/>
     <w:tmpl w:val="CFF2157A"/>
@@ -3521,7 +3261,7 @@
       </w:rPr>
     </w:lvl>
   </w:abstractNum>
-  <w:abstractNum w:abstractNumId="4">
+  <w:abstractNum w:abstractNumId="4" w15:restartNumberingAfterBreak="0">
     <w:nsid w:val="0B877D2A"/>
     <w:multiLevelType w:val="hybridMultilevel"/>
     <w:tmpl w:val="55B8C422"/>
@@ -3633,7 +3373,7 @@
       </w:rPr>
     </w:lvl>
   </w:abstractNum>
-  <w:abstractNum w:abstractNumId="5">
+  <w:abstractNum w:abstractNumId="5" w15:restartNumberingAfterBreak="0">
     <w:nsid w:val="0E6156CA"/>
     <w:multiLevelType w:val="hybridMultilevel"/>
     <w:tmpl w:val="9E665302"/>
@@ -3719,7 +3459,7 @@
       </w:pPr>
     </w:lvl>
   </w:abstractNum>
-  <w:abstractNum w:abstractNumId="6">
+  <w:abstractNum w:abstractNumId="6" w15:restartNumberingAfterBreak="0">
     <w:nsid w:val="0F654D5E"/>
     <w:multiLevelType w:val="hybridMultilevel"/>
     <w:tmpl w:val="C01A2610"/>
@@ -3805,7 +3545,7 @@
       </w:pPr>
     </w:lvl>
   </w:abstractNum>
-  <w:abstractNum w:abstractNumId="7">
+  <w:abstractNum w:abstractNumId="7" w15:restartNumberingAfterBreak="0">
     <w:nsid w:val="10913070"/>
     <w:multiLevelType w:val="hybridMultilevel"/>
     <w:tmpl w:val="DE4C9236"/>
@@ -3891,7 +3631,7 @@
       </w:pPr>
     </w:lvl>
   </w:abstractNum>
-  <w:abstractNum w:abstractNumId="8">
+  <w:abstractNum w:abstractNumId="8" w15:restartNumberingAfterBreak="0">
     <w:nsid w:val="13AC5A09"/>
     <w:multiLevelType w:val="hybridMultilevel"/>
     <w:tmpl w:val="A8764074"/>
@@ -4004,7 +3744,7 @@
       </w:rPr>
     </w:lvl>
   </w:abstractNum>
-  <w:abstractNum w:abstractNumId="9">
+  <w:abstractNum w:abstractNumId="9" w15:restartNumberingAfterBreak="0">
     <w:nsid w:val="14E3734F"/>
     <w:multiLevelType w:val="hybridMultilevel"/>
     <w:tmpl w:val="D996FE34"/>
@@ -4090,7 +3830,7 @@
       </w:pPr>
     </w:lvl>
   </w:abstractNum>
-  <w:abstractNum w:abstractNumId="10">
+  <w:abstractNum w:abstractNumId="10" w15:restartNumberingAfterBreak="0">
     <w:nsid w:val="15867A59"/>
     <w:multiLevelType w:val="hybridMultilevel"/>
     <w:tmpl w:val="F2900F3A"/>
@@ -4230,7 +3970,7 @@
       </w:rPr>
     </w:lvl>
   </w:abstractNum>
-  <w:abstractNum w:abstractNumId="11">
+  <w:abstractNum w:abstractNumId="11" w15:restartNumberingAfterBreak="0">
     <w:nsid w:val="17456F37"/>
     <w:multiLevelType w:val="hybridMultilevel"/>
     <w:tmpl w:val="87288414"/>
@@ -4346,7 +4086,7 @@
       </w:pPr>
     </w:lvl>
   </w:abstractNum>
-  <w:abstractNum w:abstractNumId="12">
+  <w:abstractNum w:abstractNumId="12" w15:restartNumberingAfterBreak="0">
     <w:nsid w:val="19E6439B"/>
     <w:multiLevelType w:val="hybridMultilevel"/>
     <w:tmpl w:val="CB005D3E"/>
@@ -4459,7 +4199,7 @@
       </w:rPr>
     </w:lvl>
   </w:abstractNum>
-  <w:abstractNum w:abstractNumId="13">
+  <w:abstractNum w:abstractNumId="13" w15:restartNumberingAfterBreak="0">
     <w:nsid w:val="1C8A1332"/>
     <w:multiLevelType w:val="hybridMultilevel"/>
     <w:tmpl w:val="293C3F18"/>
@@ -4545,7 +4285,7 @@
       </w:pPr>
     </w:lvl>
   </w:abstractNum>
-  <w:abstractNum w:abstractNumId="14">
+  <w:abstractNum w:abstractNumId="14" w15:restartNumberingAfterBreak="0">
     <w:nsid w:val="1E86438F"/>
     <w:multiLevelType w:val="hybridMultilevel"/>
     <w:tmpl w:val="1D06B9DA"/>
@@ -4658,7 +4398,7 @@
       </w:rPr>
     </w:lvl>
   </w:abstractNum>
-  <w:abstractNum w:abstractNumId="15">
+  <w:abstractNum w:abstractNumId="15" w15:restartNumberingAfterBreak="0">
     <w:nsid w:val="25B3072C"/>
     <w:multiLevelType w:val="hybridMultilevel"/>
     <w:tmpl w:val="B010FB52"/>
@@ -4777,7 +4517,7 @@
       </w:pPr>
     </w:lvl>
   </w:abstractNum>
-  <w:abstractNum w:abstractNumId="16">
+  <w:abstractNum w:abstractNumId="16" w15:restartNumberingAfterBreak="0">
     <w:nsid w:val="27720D08"/>
     <w:multiLevelType w:val="multilevel"/>
     <w:tmpl w:val="41BC5DF0"/>
@@ -4917,7 +4657,7 @@
       </w:rPr>
     </w:lvl>
   </w:abstractNum>
-  <w:abstractNum w:abstractNumId="17">
+  <w:abstractNum w:abstractNumId="17" w15:restartNumberingAfterBreak="0">
     <w:nsid w:val="2CA74CDA"/>
     <w:multiLevelType w:val="hybridMultilevel"/>
     <w:tmpl w:val="007850B2"/>
@@ -5057,7 +4797,7 @@
       </w:rPr>
     </w:lvl>
   </w:abstractNum>
-  <w:abstractNum w:abstractNumId="18">
+  <w:abstractNum w:abstractNumId="18" w15:restartNumberingAfterBreak="0">
     <w:nsid w:val="33EF17FC"/>
     <w:multiLevelType w:val="hybridMultilevel"/>
     <w:tmpl w:val="AB682F60"/>
@@ -5170,7 +4910,7 @@
       </w:rPr>
     </w:lvl>
   </w:abstractNum>
-  <w:abstractNum w:abstractNumId="19">
+  <w:abstractNum w:abstractNumId="19" w15:restartNumberingAfterBreak="0">
     <w:nsid w:val="34F73017"/>
     <w:multiLevelType w:val="hybridMultilevel"/>
     <w:tmpl w:val="398E7FEA"/>
@@ -5256,7 +4996,7 @@
       </w:pPr>
     </w:lvl>
   </w:abstractNum>
-  <w:abstractNum w:abstractNumId="20">
+  <w:abstractNum w:abstractNumId="20" w15:restartNumberingAfterBreak="0">
     <w:nsid w:val="3A0A4E9A"/>
     <w:multiLevelType w:val="hybridMultilevel"/>
     <w:tmpl w:val="4830D44C"/>
@@ -5369,7 +5109,7 @@
       </w:rPr>
     </w:lvl>
   </w:abstractNum>
-  <w:abstractNum w:abstractNumId="21">
+  <w:abstractNum w:abstractNumId="21" w15:restartNumberingAfterBreak="0">
     <w:nsid w:val="3FEC0810"/>
     <w:multiLevelType w:val="hybridMultilevel"/>
     <w:tmpl w:val="D72442E2"/>
@@ -5455,7 +5195,7 @@
       </w:pPr>
     </w:lvl>
   </w:abstractNum>
-  <w:abstractNum w:abstractNumId="22">
+  <w:abstractNum w:abstractNumId="22" w15:restartNumberingAfterBreak="0">
     <w:nsid w:val="42E93988"/>
     <w:multiLevelType w:val="hybridMultilevel"/>
     <w:tmpl w:val="ABAA2648"/>
@@ -5568,7 +5308,7 @@
       </w:rPr>
     </w:lvl>
   </w:abstractNum>
-  <w:abstractNum w:abstractNumId="23">
+  <w:abstractNum w:abstractNumId="23" w15:restartNumberingAfterBreak="0">
     <w:nsid w:val="440E11A3"/>
     <w:multiLevelType w:val="multilevel"/>
     <w:tmpl w:val="3358FF80"/>
@@ -5744,7 +5484,7 @@
       </w:rPr>
     </w:lvl>
   </w:abstractNum>
-  <w:abstractNum w:abstractNumId="24">
+  <w:abstractNum w:abstractNumId="24" w15:restartNumberingAfterBreak="0">
     <w:nsid w:val="4C6B6786"/>
     <w:multiLevelType w:val="hybridMultilevel"/>
     <w:tmpl w:val="B144054C"/>
@@ -5857,7 +5597,7 @@
       </w:rPr>
     </w:lvl>
   </w:abstractNum>
-  <w:abstractNum w:abstractNumId="25">
+  <w:abstractNum w:abstractNumId="25" w15:restartNumberingAfterBreak="0">
     <w:nsid w:val="55197A4F"/>
     <w:multiLevelType w:val="hybridMultilevel"/>
     <w:tmpl w:val="DF86D2E8"/>
@@ -5970,7 +5710,7 @@
       </w:rPr>
     </w:lvl>
   </w:abstractNum>
-  <w:abstractNum w:abstractNumId="26">
+  <w:abstractNum w:abstractNumId="26" w15:restartNumberingAfterBreak="0">
     <w:nsid w:val="55987623"/>
     <w:multiLevelType w:val="hybridMultilevel"/>
     <w:tmpl w:val="D5745228"/>
@@ -6110,7 +5850,7 @@
       </w:rPr>
     </w:lvl>
   </w:abstractNum>
-  <w:abstractNum w:abstractNumId="27">
+  <w:abstractNum w:abstractNumId="27" w15:restartNumberingAfterBreak="0">
     <w:nsid w:val="5A8905DF"/>
     <w:multiLevelType w:val="multilevel"/>
     <w:tmpl w:val="86443F36"/>
@@ -6256,7 +5996,7 @@
       </w:rPr>
     </w:lvl>
   </w:abstractNum>
-  <w:abstractNum w:abstractNumId="28">
+  <w:abstractNum w:abstractNumId="28" w15:restartNumberingAfterBreak="0">
     <w:nsid w:val="600C6EE5"/>
     <w:multiLevelType w:val="hybridMultilevel"/>
     <w:tmpl w:val="49746136"/>
@@ -6396,7 +6136,7 @@
       </w:rPr>
     </w:lvl>
   </w:abstractNum>
-  <w:abstractNum w:abstractNumId="29">
+  <w:abstractNum w:abstractNumId="29" w15:restartNumberingAfterBreak="0">
     <w:nsid w:val="605A34C8"/>
     <w:multiLevelType w:val="hybridMultilevel"/>
     <w:tmpl w:val="22C66E54"/>
@@ -6509,7 +6249,7 @@
       </w:rPr>
     </w:lvl>
   </w:abstractNum>
-  <w:abstractNum w:abstractNumId="30">
+  <w:abstractNum w:abstractNumId="30" w15:restartNumberingAfterBreak="0">
     <w:nsid w:val="64C22CD8"/>
     <w:multiLevelType w:val="hybridMultilevel"/>
     <w:tmpl w:val="27A6952E"/>
@@ -6622,7 +6362,7 @@
       </w:rPr>
     </w:lvl>
   </w:abstractNum>
-  <w:abstractNum w:abstractNumId="31">
+  <w:abstractNum w:abstractNumId="31" w15:restartNumberingAfterBreak="0">
     <w:nsid w:val="659F46D5"/>
     <w:multiLevelType w:val="hybridMultilevel"/>
     <w:tmpl w:val="3DDC9290"/>
@@ -6735,7 +6475,7 @@
       </w:rPr>
     </w:lvl>
   </w:abstractNum>
-  <w:abstractNum w:abstractNumId="32">
+  <w:abstractNum w:abstractNumId="32" w15:restartNumberingAfterBreak="0">
     <w:nsid w:val="66AC2196"/>
     <w:multiLevelType w:val="hybridMultilevel"/>
     <w:tmpl w:val="53264A42"/>
@@ -6848,7 +6588,7 @@
       </w:rPr>
     </w:lvl>
   </w:abstractNum>
-  <w:abstractNum w:abstractNumId="33">
+  <w:abstractNum w:abstractNumId="33" w15:restartNumberingAfterBreak="0">
     <w:nsid w:val="682D4B3D"/>
     <w:multiLevelType w:val="hybridMultilevel"/>
     <w:tmpl w:val="687CE364"/>
@@ -6961,7 +6701,7 @@
       </w:rPr>
     </w:lvl>
   </w:abstractNum>
-  <w:abstractNum w:abstractNumId="34">
+  <w:abstractNum w:abstractNumId="34" w15:restartNumberingAfterBreak="0">
     <w:nsid w:val="685314FC"/>
     <w:multiLevelType w:val="hybridMultilevel"/>
     <w:tmpl w:val="64CEA3AC"/>
@@ -7047,7 +6787,7 @@
       </w:pPr>
     </w:lvl>
   </w:abstractNum>
-  <w:abstractNum w:abstractNumId="35">
+  <w:abstractNum w:abstractNumId="35" w15:restartNumberingAfterBreak="0">
     <w:nsid w:val="6B457A16"/>
     <w:multiLevelType w:val="hybridMultilevel"/>
     <w:tmpl w:val="D72442E2"/>
@@ -7133,7 +6873,7 @@
       </w:pPr>
     </w:lvl>
   </w:abstractNum>
-  <w:abstractNum w:abstractNumId="36">
+  <w:abstractNum w:abstractNumId="36" w15:restartNumberingAfterBreak="0">
     <w:nsid w:val="6CC76AC5"/>
     <w:multiLevelType w:val="hybridMultilevel"/>
     <w:tmpl w:val="A8ECF5F8"/>
@@ -7246,7 +6986,7 @@
       </w:rPr>
     </w:lvl>
   </w:abstractNum>
-  <w:abstractNum w:abstractNumId="37">
+  <w:abstractNum w:abstractNumId="37" w15:restartNumberingAfterBreak="0">
     <w:nsid w:val="6E2A2201"/>
     <w:multiLevelType w:val="hybridMultilevel"/>
     <w:tmpl w:val="350EC6B0"/>
@@ -7359,7 +7099,7 @@
       </w:rPr>
     </w:lvl>
   </w:abstractNum>
-  <w:abstractNum w:abstractNumId="38">
+  <w:abstractNum w:abstractNumId="38" w15:restartNumberingAfterBreak="0">
     <w:nsid w:val="73F72079"/>
     <w:multiLevelType w:val="hybridMultilevel"/>
     <w:tmpl w:val="D44ABFA2"/>
@@ -7472,7 +7212,7 @@
       </w:rPr>
     </w:lvl>
   </w:abstractNum>
-  <w:abstractNum w:abstractNumId="39">
+  <w:abstractNum w:abstractNumId="39" w15:restartNumberingAfterBreak="0">
     <w:nsid w:val="74164BA4"/>
     <w:multiLevelType w:val="multilevel"/>
     <w:tmpl w:val="0D40B8F8"/>
@@ -7624,7 +7364,7 @@
       </w:rPr>
     </w:lvl>
   </w:abstractNum>
-  <w:abstractNum w:abstractNumId="40">
+  <w:abstractNum w:abstractNumId="40" w15:restartNumberingAfterBreak="0">
     <w:nsid w:val="7606184A"/>
     <w:multiLevelType w:val="hybridMultilevel"/>
     <w:tmpl w:val="0A1A0C86"/>
@@ -7737,7 +7477,7 @@
       </w:rPr>
     </w:lvl>
   </w:abstractNum>
-  <w:abstractNum w:abstractNumId="41">
+  <w:abstractNum w:abstractNumId="41" w15:restartNumberingAfterBreak="0">
     <w:nsid w:val="761731F9"/>
     <w:multiLevelType w:val="hybridMultilevel"/>
     <w:tmpl w:val="D7B01690"/>
@@ -7850,7 +7590,7 @@
       </w:rPr>
     </w:lvl>
   </w:abstractNum>
-  <w:abstractNum w:abstractNumId="42">
+  <w:abstractNum w:abstractNumId="42" w15:restartNumberingAfterBreak="0">
     <w:nsid w:val="7AD75A61"/>
     <w:multiLevelType w:val="hybridMultilevel"/>
     <w:tmpl w:val="21C03F26"/>
@@ -7963,7 +7703,7 @@
       </w:rPr>
     </w:lvl>
   </w:abstractNum>
-  <w:abstractNum w:abstractNumId="43">
+  <w:abstractNum w:abstractNumId="43" w15:restartNumberingAfterBreak="0">
     <w:nsid w:val="7D417750"/>
     <w:multiLevelType w:val="hybridMultilevel"/>
     <w:tmpl w:val="F8DE0A66"/>
@@ -8219,7 +7959,7 @@
 </file>
 
 <file path=word/styles.xml><?xml version="1.0" encoding="utf-8"?>
-<w:styles xmlns:mc="http://schemas.openxmlformats.org/markup-compatibility/2006" xmlns:r="http://schemas.openxmlformats.org/officeDocument/2006/relationships" xmlns:w="http://schemas.openxmlformats.org/wordprocessingml/2006/main" xmlns:w14="http://schemas.microsoft.com/office/word/2010/wordml" xmlns:w15="http://schemas.microsoft.com/office/word/2012/wordml" mc:Ignorable="w14 w15">
+<w:styles xmlns:mc="http://schemas.openxmlformats.org/markup-compatibility/2006" xmlns:r="http://schemas.openxmlformats.org/officeDocument/2006/relationships" xmlns:w="http://schemas.openxmlformats.org/wordprocessingml/2006/main" xmlns:w14="http://schemas.microsoft.com/office/word/2010/wordml" xmlns:w15="http://schemas.microsoft.com/office/word/2012/wordml" xmlns:w16se="http://schemas.microsoft.com/office/word/2015/wordml/symex" mc:Ignorable="w14 w15 w16se">
   <w:docDefaults>
     <w:rPrDefault>
       <w:rPr>
@@ -10290,7 +10030,7 @@
 </file>
 
 <file path=customXml/itemProps1.xml><?xml version="1.0" encoding="utf-8"?>
-<ds:datastoreItem xmlns:ds="http://schemas.openxmlformats.org/officeDocument/2006/customXml" ds:itemID="{E3FC0AB4-6583-4742-B3B5-2F513FFFE7C9}">
+<ds:datastoreItem xmlns:ds="http://schemas.openxmlformats.org/officeDocument/2006/customXml" ds:itemID="{766F6DE9-D4CE-4358-A4FB-655BC00F06DA}">
   <ds:schemaRefs>
     <ds:schemaRef ds:uri="http://schemas.openxmlformats.org/officeDocument/2006/bibliography"/>
   </ds:schemaRefs>

</xml_diff>